<commit_message>
Removed packages ignore so students can see packages.
</commit_message>
<xml_diff>
--- a/How to Upgrade an ASP.docx
+++ b/How to Upgrade an ASP.docx
@@ -74,8 +74,6 @@
         </w:rPr>
         <w:t xml:space="preserve"> </w:t>
       </w:r>
-      <w:bookmarkStart w:id="0" w:name="_GoBack"/>
-      <w:bookmarkEnd w:id="0"/>
       <w:r>
         <w:rPr>
           <w:rFonts w:ascii="inherit" w:eastAsia="Times New Roman" w:hAnsi="inherit" w:cs="Helvetica"/>
@@ -254,7 +252,47 @@
           <w:sz w:val="30"/>
           <w:szCs w:val="30"/>
         </w:rPr>
-        <w:t>This article was written by Youngjune Hong and  Rick Anderson ( </w:t>
+        <w:t xml:space="preserve">This article was written by </w:t>
+      </w:r>
+      <w:proofErr w:type="spellStart"/>
+      <w:r>
+        <w:rPr>
+          <w:rFonts w:ascii="inherit" w:eastAsia="Times New Roman" w:hAnsi="inherit" w:cs="Helvetica"/>
+          <w:color w:val="333333"/>
+          <w:sz w:val="30"/>
+          <w:szCs w:val="30"/>
+        </w:rPr>
+        <w:t>Youngjune</w:t>
+      </w:r>
+      <w:proofErr w:type="spellEnd"/>
+      <w:r>
+        <w:rPr>
+          <w:rFonts w:ascii="inherit" w:eastAsia="Times New Roman" w:hAnsi="inherit" w:cs="Helvetica"/>
+          <w:color w:val="333333"/>
+          <w:sz w:val="30"/>
+          <w:szCs w:val="30"/>
+        </w:rPr>
+        <w:t xml:space="preserve"> Hong and</w:t>
+      </w:r>
+      <w:proofErr w:type="gramStart"/>
+      <w:r>
+        <w:rPr>
+          <w:rFonts w:ascii="inherit" w:eastAsia="Times New Roman" w:hAnsi="inherit" w:cs="Helvetica"/>
+          <w:color w:val="333333"/>
+          <w:sz w:val="30"/>
+          <w:szCs w:val="30"/>
+        </w:rPr>
+        <w:t>  Rick</w:t>
+      </w:r>
+      <w:proofErr w:type="gramEnd"/>
+      <w:r>
+        <w:rPr>
+          <w:rFonts w:ascii="inherit" w:eastAsia="Times New Roman" w:hAnsi="inherit" w:cs="Helvetica"/>
+          <w:color w:val="333333"/>
+          <w:sz w:val="30"/>
+          <w:szCs w:val="30"/>
+        </w:rPr>
+        <w:t xml:space="preserve"> Anderson ( </w:t>
       </w:r>
       <w:hyperlink r:id="rId9" w:anchor="!/RickAndMSFT" w:tgtFrame="_blank" w:history="1">
         <w:r>
@@ -266,8 +304,21 @@
             <w:u w:val="single"/>
             <w:bdr w:val="none" w:sz="0" w:space="0" w:color="auto" w:frame="1"/>
           </w:rPr>
-          <w:t>@RickAndMSFT</w:t>
+          <w:t>@</w:t>
         </w:r>
+        <w:proofErr w:type="spellStart"/>
+        <w:r>
+          <w:rPr>
+            <w:rFonts w:ascii="inherit" w:eastAsia="Times New Roman" w:hAnsi="inherit" w:cs="Helvetica"/>
+            <w:color w:val="333333"/>
+            <w:sz w:val="30"/>
+            <w:szCs w:val="30"/>
+            <w:u w:val="single"/>
+            <w:bdr w:val="none" w:sz="0" w:space="0" w:color="auto" w:frame="1"/>
+          </w:rPr>
+          <w:t>RickAndMSFT</w:t>
+        </w:r>
+        <w:proofErr w:type="spellEnd"/>
       </w:hyperlink>
       <w:r>
         <w:rPr>
@@ -328,7 +379,47 @@
           <w:sz w:val="30"/>
           <w:szCs w:val="30"/>
         </w:rPr>
-        <w:t>Backup your project. This walkthrough will require you to make changes  to your project file, package configuration, and web.config files.</w:t>
+        <w:t>Backup your project. This walkthrough will require you to make changes</w:t>
+      </w:r>
+      <w:proofErr w:type="gramStart"/>
+      <w:r>
+        <w:rPr>
+          <w:rFonts w:ascii="inherit" w:eastAsia="Times New Roman" w:hAnsi="inherit" w:cs="Helvetica"/>
+          <w:color w:val="333333"/>
+          <w:sz w:val="30"/>
+          <w:szCs w:val="30"/>
+        </w:rPr>
+        <w:t>  to</w:t>
+      </w:r>
+      <w:proofErr w:type="gramEnd"/>
+      <w:r>
+        <w:rPr>
+          <w:rFonts w:ascii="inherit" w:eastAsia="Times New Roman" w:hAnsi="inherit" w:cs="Helvetica"/>
+          <w:color w:val="333333"/>
+          <w:sz w:val="30"/>
+          <w:szCs w:val="30"/>
+        </w:rPr>
+        <w:t xml:space="preserve"> your project file, package configuration, and </w:t>
+      </w:r>
+      <w:proofErr w:type="spellStart"/>
+      <w:r>
+        <w:rPr>
+          <w:rFonts w:ascii="inherit" w:eastAsia="Times New Roman" w:hAnsi="inherit" w:cs="Helvetica"/>
+          <w:color w:val="333333"/>
+          <w:sz w:val="30"/>
+          <w:szCs w:val="30"/>
+        </w:rPr>
+        <w:t>web.config</w:t>
+      </w:r>
+      <w:proofErr w:type="spellEnd"/>
+      <w:r>
+        <w:rPr>
+          <w:rFonts w:ascii="inherit" w:eastAsia="Times New Roman" w:hAnsi="inherit" w:cs="Helvetica"/>
+          <w:color w:val="333333"/>
+          <w:sz w:val="30"/>
+          <w:szCs w:val="30"/>
+        </w:rPr>
+        <w:t xml:space="preserve"> files.</w:t>
       </w:r>
     </w:p>
     <w:p>
@@ -354,7 +445,27 @@
           <w:sz w:val="30"/>
           <w:szCs w:val="30"/>
         </w:rPr>
-        <w:t>For upgrading from Web API to Web API 2, in global.asax, change:</w:t>
+        <w:t xml:space="preserve">For upgrading from Web API to Web API 2, in </w:t>
+      </w:r>
+      <w:proofErr w:type="spellStart"/>
+      <w:r>
+        <w:rPr>
+          <w:rFonts w:ascii="inherit" w:eastAsia="Times New Roman" w:hAnsi="inherit" w:cs="Helvetica"/>
+          <w:color w:val="333333"/>
+          <w:sz w:val="30"/>
+          <w:szCs w:val="30"/>
+        </w:rPr>
+        <w:t>global.asax</w:t>
+      </w:r>
+      <w:proofErr w:type="spellEnd"/>
+      <w:r>
+        <w:rPr>
+          <w:rFonts w:ascii="inherit" w:eastAsia="Times New Roman" w:hAnsi="inherit" w:cs="Helvetica"/>
+          <w:color w:val="333333"/>
+          <w:sz w:val="30"/>
+          <w:szCs w:val="30"/>
+        </w:rPr>
+        <w:t>, change:</w:t>
       </w:r>
     </w:p>
     <w:p>
@@ -388,6 +499,7 @@
           <w:szCs w:val="26"/>
         </w:rPr>
       </w:pPr>
+      <w:proofErr w:type="spellStart"/>
       <w:r>
         <w:rPr>
           <w:rFonts w:ascii="Droid Sans Mono" w:eastAsia="Times New Roman" w:hAnsi="Droid Sans Mono" w:cs="Courier New"/>
@@ -397,6 +509,7 @@
         </w:rPr>
         <w:t>WebApiConfigRegisterGlobalConfigurationConfiguration</w:t>
       </w:r>
+      <w:proofErr w:type="spellEnd"/>
     </w:p>
     <w:p>
       <w:pPr>
@@ -410,6 +523,7 @@
           <w:szCs w:val="30"/>
         </w:rPr>
       </w:pPr>
+      <w:proofErr w:type="gramStart"/>
       <w:r>
         <w:rPr>
           <w:rFonts w:ascii="inherit" w:eastAsia="Times New Roman" w:hAnsi="inherit" w:cs="Helvetica"/>
@@ -420,6 +534,7 @@
         <w:lastRenderedPageBreak/>
         <w:t>to</w:t>
       </w:r>
+      <w:proofErr w:type="gramEnd"/>
     </w:p>
     <w:p>
       <w:pPr>
@@ -452,6 +567,7 @@
           <w:szCs w:val="26"/>
         </w:rPr>
       </w:pPr>
+      <w:proofErr w:type="spellStart"/>
       <w:r>
         <w:rPr>
           <w:rFonts w:ascii="Droid Sans Mono" w:eastAsia="Times New Roman" w:hAnsi="Droid Sans Mono" w:cs="Courier New"/>
@@ -461,6 +577,7 @@
         </w:rPr>
         <w:t>GlobalConfigurationConfigureWebApiConfigRegister</w:t>
       </w:r>
+      <w:proofErr w:type="spellEnd"/>
     </w:p>
     <w:p>
       <w:pPr>
@@ -485,7 +602,87 @@
           <w:sz w:val="30"/>
           <w:szCs w:val="30"/>
         </w:rPr>
-        <w:t>Make sure all the packages that your projects use are compatible with  MVC 5 and Web API 2. The following table shows the MVC 4 and Web API related  packages than need to be changed. If you have a package that is dependent on  one of the packages listed below, please contact the publishers to get the  newer versions that are compatible with MVC 5 and Web API 2. If you have the  source code for those packages, you should recompile them with the new  assemblies of MVC 5 and Web API 2.</w:t>
+        <w:t>Make sure all the packages that your projects use are compatible with</w:t>
+      </w:r>
+      <w:proofErr w:type="gramStart"/>
+      <w:r>
+        <w:rPr>
+          <w:rFonts w:ascii="inherit" w:eastAsia="Times New Roman" w:hAnsi="inherit" w:cs="Helvetica"/>
+          <w:color w:val="333333"/>
+          <w:sz w:val="30"/>
+          <w:szCs w:val="30"/>
+        </w:rPr>
+        <w:t>  MVC</w:t>
+      </w:r>
+      <w:proofErr w:type="gramEnd"/>
+      <w:r>
+        <w:rPr>
+          <w:rFonts w:ascii="inherit" w:eastAsia="Times New Roman" w:hAnsi="inherit" w:cs="Helvetica"/>
+          <w:color w:val="333333"/>
+          <w:sz w:val="30"/>
+          <w:szCs w:val="30"/>
+        </w:rPr>
+        <w:t xml:space="preserve"> 5 and Web API 2. The following table shows the MVC 4 and Web API related</w:t>
+      </w:r>
+      <w:proofErr w:type="gramStart"/>
+      <w:r>
+        <w:rPr>
+          <w:rFonts w:ascii="inherit" w:eastAsia="Times New Roman" w:hAnsi="inherit" w:cs="Helvetica"/>
+          <w:color w:val="333333"/>
+          <w:sz w:val="30"/>
+          <w:szCs w:val="30"/>
+        </w:rPr>
+        <w:t>  packages</w:t>
+      </w:r>
+      <w:proofErr w:type="gramEnd"/>
+      <w:r>
+        <w:rPr>
+          <w:rFonts w:ascii="inherit" w:eastAsia="Times New Roman" w:hAnsi="inherit" w:cs="Helvetica"/>
+          <w:color w:val="333333"/>
+          <w:sz w:val="30"/>
+          <w:szCs w:val="30"/>
+        </w:rPr>
+        <w:t xml:space="preserve"> than need to be changed. If you have a package that is dependent on</w:t>
+      </w:r>
+      <w:proofErr w:type="gramStart"/>
+      <w:r>
+        <w:rPr>
+          <w:rFonts w:ascii="inherit" w:eastAsia="Times New Roman" w:hAnsi="inherit" w:cs="Helvetica"/>
+          <w:color w:val="333333"/>
+          <w:sz w:val="30"/>
+          <w:szCs w:val="30"/>
+        </w:rPr>
+        <w:t>  one</w:t>
+      </w:r>
+      <w:proofErr w:type="gramEnd"/>
+      <w:r>
+        <w:rPr>
+          <w:rFonts w:ascii="inherit" w:eastAsia="Times New Roman" w:hAnsi="inherit" w:cs="Helvetica"/>
+          <w:color w:val="333333"/>
+          <w:sz w:val="30"/>
+          <w:szCs w:val="30"/>
+        </w:rPr>
+        <w:t xml:space="preserve"> of the packages listed below, please contact the publishers to get the  newer versions that are compatible with MVC 5 and Web API 2. If you have the</w:t>
+      </w:r>
+      <w:proofErr w:type="gramStart"/>
+      <w:r>
+        <w:rPr>
+          <w:rFonts w:ascii="inherit" w:eastAsia="Times New Roman" w:hAnsi="inherit" w:cs="Helvetica"/>
+          <w:color w:val="333333"/>
+          <w:sz w:val="30"/>
+          <w:szCs w:val="30"/>
+        </w:rPr>
+        <w:t>  source</w:t>
+      </w:r>
+      <w:proofErr w:type="gramEnd"/>
+      <w:r>
+        <w:rPr>
+          <w:rFonts w:ascii="inherit" w:eastAsia="Times New Roman" w:hAnsi="inherit" w:cs="Helvetica"/>
+          <w:color w:val="333333"/>
+          <w:sz w:val="30"/>
+          <w:szCs w:val="30"/>
+        </w:rPr>
+        <w:t xml:space="preserve"> code for those packages, you should recompile them with the new  assemblies of MVC 5 and Web API 2.</w:t>
       </w:r>
     </w:p>
     <w:tbl>
@@ -499,14 +696,14 @@
         <w:tblLook w:val="04A0" w:firstRow="1" w:lastRow="0" w:firstColumn="1" w:lastColumn="0" w:noHBand="0" w:noVBand="1"/>
       </w:tblPr>
       <w:tblGrid>
-        <w:gridCol w:w="4158"/>
-        <w:gridCol w:w="1286"/>
+        <w:gridCol w:w="4350"/>
+        <w:gridCol w:w="1094"/>
         <w:gridCol w:w="2942"/>
       </w:tblGrid>
       <w:tr>
         <w:tc>
           <w:tcPr>
-            <w:tcW w:w="0" w:type="auto"/>
+            <w:tcW w:w="4350" w:type="dxa"/>
             <w:tcBorders>
               <w:top w:val="nil"/>
               <w:left w:val="nil"/>
@@ -542,7 +739,7 @@
         </w:tc>
         <w:tc>
           <w:tcPr>
-            <w:tcW w:w="0" w:type="auto"/>
+            <w:tcW w:w="1094" w:type="dxa"/>
             <w:tcBorders>
               <w:top w:val="nil"/>
               <w:left w:val="nil"/>
@@ -616,7 +813,7 @@
       <w:tr>
         <w:tc>
           <w:tcPr>
-            <w:tcW w:w="0" w:type="auto"/>
+            <w:tcW w:w="4350" w:type="dxa"/>
             <w:tcBorders>
               <w:top w:val="nil"/>
               <w:left w:val="nil"/>
@@ -640,17 +837,19 @@
                 <w:rFonts w:ascii="inherit" w:eastAsia="Times New Roman" w:hAnsi="inherit" w:cs="Times New Roman"/>
               </w:rPr>
             </w:pPr>
+            <w:proofErr w:type="spellStart"/>
             <w:r>
               <w:rPr>
                 <w:rFonts w:ascii="inherit" w:eastAsia="Times New Roman" w:hAnsi="inherit" w:cs="Times New Roman"/>
               </w:rPr>
               <w:t>Microsoft.AspNet.Razor</w:t>
             </w:r>
+            <w:proofErr w:type="spellEnd"/>
           </w:p>
         </w:tc>
         <w:tc>
           <w:tcPr>
-            <w:tcW w:w="0" w:type="auto"/>
+            <w:tcW w:w="1094" w:type="dxa"/>
             <w:tcBorders>
               <w:top w:val="nil"/>
               <w:left w:val="nil"/>
@@ -720,7 +919,7 @@
       <w:tr>
         <w:tc>
           <w:tcPr>
-            <w:tcW w:w="0" w:type="auto"/>
+            <w:tcW w:w="4350" w:type="dxa"/>
             <w:tcBorders>
               <w:top w:val="nil"/>
               <w:left w:val="nil"/>
@@ -743,17 +942,19 @@
                 <w:rFonts w:ascii="inherit" w:eastAsia="Times New Roman" w:hAnsi="inherit" w:cs="Times New Roman"/>
               </w:rPr>
             </w:pPr>
+            <w:proofErr w:type="spellStart"/>
             <w:r>
               <w:rPr>
                 <w:rFonts w:ascii="inherit" w:eastAsia="Times New Roman" w:hAnsi="inherit" w:cs="Times New Roman"/>
               </w:rPr>
               <w:t>Microsoft.AspNet.WebPages</w:t>
             </w:r>
+            <w:proofErr w:type="spellEnd"/>
           </w:p>
         </w:tc>
         <w:tc>
           <w:tcPr>
-            <w:tcW w:w="0" w:type="auto"/>
+            <w:tcW w:w="1094" w:type="dxa"/>
             <w:tcBorders>
               <w:top w:val="nil"/>
               <w:left w:val="nil"/>
@@ -821,7 +1022,7 @@
       <w:tr>
         <w:tc>
           <w:tcPr>
-            <w:tcW w:w="0" w:type="auto"/>
+            <w:tcW w:w="4350" w:type="dxa"/>
             <w:tcBorders>
               <w:top w:val="nil"/>
               <w:left w:val="nil"/>
@@ -845,17 +1046,19 @@
                 <w:rFonts w:ascii="inherit" w:eastAsia="Times New Roman" w:hAnsi="inherit" w:cs="Times New Roman"/>
               </w:rPr>
             </w:pPr>
+            <w:proofErr w:type="spellStart"/>
             <w:r>
               <w:rPr>
                 <w:rFonts w:ascii="inherit" w:eastAsia="Times New Roman" w:hAnsi="inherit" w:cs="Times New Roman"/>
               </w:rPr>
               <w:t>Microsoft.AspNet.WebPages.WebData</w:t>
             </w:r>
+            <w:proofErr w:type="spellEnd"/>
           </w:p>
         </w:tc>
         <w:tc>
           <w:tcPr>
-            <w:tcW w:w="0" w:type="auto"/>
+            <w:tcW w:w="1094" w:type="dxa"/>
             <w:tcBorders>
               <w:top w:val="nil"/>
               <w:left w:val="nil"/>
@@ -925,7 +1128,7 @@
       <w:tr>
         <w:tc>
           <w:tcPr>
-            <w:tcW w:w="0" w:type="auto"/>
+            <w:tcW w:w="4350" w:type="dxa"/>
             <w:tcBorders>
               <w:top w:val="nil"/>
               <w:left w:val="nil"/>
@@ -948,17 +1151,19 @@
                 <w:rFonts w:ascii="inherit" w:eastAsia="Times New Roman" w:hAnsi="inherit" w:cs="Times New Roman"/>
               </w:rPr>
             </w:pPr>
+            <w:proofErr w:type="spellStart"/>
             <w:r>
               <w:rPr>
                 <w:rFonts w:ascii="inherit" w:eastAsia="Times New Roman" w:hAnsi="inherit" w:cs="Times New Roman"/>
               </w:rPr>
               <w:t>Microsoft.AspNet.WebPages.OAuth</w:t>
             </w:r>
+            <w:proofErr w:type="spellEnd"/>
           </w:p>
         </w:tc>
         <w:tc>
           <w:tcPr>
-            <w:tcW w:w="0" w:type="auto"/>
+            <w:tcW w:w="1094" w:type="dxa"/>
             <w:tcBorders>
               <w:top w:val="nil"/>
               <w:left w:val="nil"/>
@@ -1026,7 +1231,7 @@
       <w:tr>
         <w:tc>
           <w:tcPr>
-            <w:tcW w:w="0" w:type="auto"/>
+            <w:tcW w:w="4350" w:type="dxa"/>
             <w:tcBorders>
               <w:top w:val="nil"/>
               <w:left w:val="nil"/>
@@ -1050,17 +1255,19 @@
                 <w:rFonts w:ascii="inherit" w:eastAsia="Times New Roman" w:hAnsi="inherit" w:cs="Times New Roman"/>
               </w:rPr>
             </w:pPr>
+            <w:proofErr w:type="spellStart"/>
             <w:r>
               <w:rPr>
                 <w:rFonts w:ascii="inherit" w:eastAsia="Times New Roman" w:hAnsi="inherit" w:cs="Times New Roman"/>
               </w:rPr>
               <w:t>Microsoft.AspNet.Mvc</w:t>
             </w:r>
+            <w:proofErr w:type="spellEnd"/>
           </w:p>
         </w:tc>
         <w:tc>
           <w:tcPr>
-            <w:tcW w:w="0" w:type="auto"/>
+            <w:tcW w:w="1094" w:type="dxa"/>
             <w:tcBorders>
               <w:top w:val="nil"/>
               <w:left w:val="nil"/>
@@ -1130,7 +1337,7 @@
       <w:tr>
         <w:tc>
           <w:tcPr>
-            <w:tcW w:w="0" w:type="auto"/>
+            <w:tcW w:w="4350" w:type="dxa"/>
             <w:tcBorders>
               <w:top w:val="nil"/>
               <w:left w:val="nil"/>
@@ -1153,17 +1360,19 @@
                 <w:rFonts w:ascii="inherit" w:eastAsia="Times New Roman" w:hAnsi="inherit" w:cs="Times New Roman"/>
               </w:rPr>
             </w:pPr>
+            <w:proofErr w:type="spellStart"/>
             <w:r>
               <w:rPr>
                 <w:rFonts w:ascii="inherit" w:eastAsia="Times New Roman" w:hAnsi="inherit" w:cs="Times New Roman"/>
               </w:rPr>
               <w:t>Microsoft.AspNet.Mvc.Facebook</w:t>
             </w:r>
+            <w:proofErr w:type="spellEnd"/>
           </w:p>
         </w:tc>
         <w:tc>
           <w:tcPr>
-            <w:tcW w:w="0" w:type="auto"/>
+            <w:tcW w:w="1094" w:type="dxa"/>
             <w:tcBorders>
               <w:top w:val="nil"/>
               <w:left w:val="nil"/>
@@ -1231,7 +1440,7 @@
       <w:tr>
         <w:tc>
           <w:tcPr>
-            <w:tcW w:w="0" w:type="auto"/>
+            <w:tcW w:w="4350" w:type="dxa"/>
             <w:tcBorders>
               <w:top w:val="nil"/>
               <w:left w:val="nil"/>
@@ -1255,17 +1464,19 @@
                 <w:rFonts w:ascii="inherit" w:eastAsia="Times New Roman" w:hAnsi="inherit" w:cs="Times New Roman"/>
               </w:rPr>
             </w:pPr>
+            <w:proofErr w:type="spellStart"/>
             <w:r>
               <w:rPr>
                 <w:rFonts w:ascii="inherit" w:eastAsia="Times New Roman" w:hAnsi="inherit" w:cs="Times New Roman"/>
               </w:rPr>
               <w:t>Microsoft.AspNet.WebApi.Core</w:t>
             </w:r>
+            <w:proofErr w:type="spellEnd"/>
           </w:p>
         </w:tc>
         <w:tc>
           <w:tcPr>
-            <w:tcW w:w="0" w:type="auto"/>
+            <w:tcW w:w="1094" w:type="dxa"/>
             <w:tcBorders>
               <w:top w:val="nil"/>
               <w:left w:val="nil"/>
@@ -1335,7 +1546,7 @@
       <w:tr>
         <w:tc>
           <w:tcPr>
-            <w:tcW w:w="0" w:type="auto"/>
+            <w:tcW w:w="4350" w:type="dxa"/>
             <w:tcBorders>
               <w:top w:val="nil"/>
               <w:left w:val="nil"/>
@@ -1358,17 +1569,19 @@
                 <w:rFonts w:ascii="inherit" w:eastAsia="Times New Roman" w:hAnsi="inherit" w:cs="Times New Roman"/>
               </w:rPr>
             </w:pPr>
+            <w:proofErr w:type="spellStart"/>
             <w:r>
               <w:rPr>
                 <w:rFonts w:ascii="inherit" w:eastAsia="Times New Roman" w:hAnsi="inherit" w:cs="Times New Roman"/>
               </w:rPr>
               <w:t>Microsoft.AspNet.WebApi.SelfHost</w:t>
             </w:r>
+            <w:proofErr w:type="spellEnd"/>
           </w:p>
         </w:tc>
         <w:tc>
           <w:tcPr>
-            <w:tcW w:w="0" w:type="auto"/>
+            <w:tcW w:w="1094" w:type="dxa"/>
             <w:tcBorders>
               <w:top w:val="nil"/>
               <w:left w:val="nil"/>
@@ -1436,7 +1649,7 @@
       <w:tr>
         <w:tc>
           <w:tcPr>
-            <w:tcW w:w="0" w:type="auto"/>
+            <w:tcW w:w="4350" w:type="dxa"/>
             <w:tcBorders>
               <w:top w:val="nil"/>
               <w:left w:val="nil"/>
@@ -1460,17 +1673,19 @@
                 <w:rFonts w:ascii="inherit" w:eastAsia="Times New Roman" w:hAnsi="inherit" w:cs="Times New Roman"/>
               </w:rPr>
             </w:pPr>
+            <w:proofErr w:type="spellStart"/>
             <w:r>
               <w:rPr>
                 <w:rFonts w:ascii="inherit" w:eastAsia="Times New Roman" w:hAnsi="inherit" w:cs="Times New Roman"/>
               </w:rPr>
               <w:t>Microsoft.AspNet.WebApi.Client</w:t>
             </w:r>
+            <w:proofErr w:type="spellEnd"/>
           </w:p>
         </w:tc>
         <w:tc>
           <w:tcPr>
-            <w:tcW w:w="0" w:type="auto"/>
+            <w:tcW w:w="1094" w:type="dxa"/>
             <w:tcBorders>
               <w:top w:val="nil"/>
               <w:left w:val="nil"/>
@@ -1540,7 +1755,7 @@
       <w:tr>
         <w:tc>
           <w:tcPr>
-            <w:tcW w:w="0" w:type="auto"/>
+            <w:tcW w:w="4350" w:type="dxa"/>
             <w:tcBorders>
               <w:top w:val="nil"/>
               <w:left w:val="nil"/>
@@ -1563,17 +1778,19 @@
                 <w:rFonts w:ascii="inherit" w:eastAsia="Times New Roman" w:hAnsi="inherit" w:cs="Times New Roman"/>
               </w:rPr>
             </w:pPr>
+            <w:proofErr w:type="spellStart"/>
             <w:r>
               <w:rPr>
                 <w:rFonts w:ascii="inherit" w:eastAsia="Times New Roman" w:hAnsi="inherit" w:cs="Times New Roman"/>
               </w:rPr>
               <w:t>Microsoft.AspNet.WebApi.OData</w:t>
             </w:r>
+            <w:proofErr w:type="spellEnd"/>
           </w:p>
         </w:tc>
         <w:tc>
           <w:tcPr>
-            <w:tcW w:w="0" w:type="auto"/>
+            <w:tcW w:w="1094" w:type="dxa"/>
             <w:tcBorders>
               <w:top w:val="nil"/>
               <w:left w:val="nil"/>
@@ -1641,7 +1858,7 @@
       <w:tr>
         <w:tc>
           <w:tcPr>
-            <w:tcW w:w="0" w:type="auto"/>
+            <w:tcW w:w="4350" w:type="dxa"/>
             <w:tcBorders>
               <w:top w:val="nil"/>
               <w:left w:val="nil"/>
@@ -1665,17 +1882,19 @@
                 <w:rFonts w:ascii="inherit" w:eastAsia="Times New Roman" w:hAnsi="inherit" w:cs="Times New Roman"/>
               </w:rPr>
             </w:pPr>
+            <w:proofErr w:type="spellStart"/>
             <w:r>
               <w:rPr>
                 <w:rFonts w:ascii="inherit" w:eastAsia="Times New Roman" w:hAnsi="inherit" w:cs="Times New Roman"/>
               </w:rPr>
               <w:t>Microsoft.AspNet.WebApi</w:t>
             </w:r>
+            <w:proofErr w:type="spellEnd"/>
           </w:p>
         </w:tc>
         <w:tc>
           <w:tcPr>
-            <w:tcW w:w="0" w:type="auto"/>
+            <w:tcW w:w="1094" w:type="dxa"/>
             <w:tcBorders>
               <w:top w:val="nil"/>
               <w:left w:val="nil"/>
@@ -1745,7 +1964,7 @@
       <w:tr>
         <w:tc>
           <w:tcPr>
-            <w:tcW w:w="0" w:type="auto"/>
+            <w:tcW w:w="4350" w:type="dxa"/>
             <w:tcBorders>
               <w:top w:val="nil"/>
               <w:left w:val="nil"/>
@@ -1768,17 +1987,19 @@
                 <w:rFonts w:ascii="inherit" w:eastAsia="Times New Roman" w:hAnsi="inherit" w:cs="Times New Roman"/>
               </w:rPr>
             </w:pPr>
+            <w:proofErr w:type="spellStart"/>
             <w:r>
               <w:rPr>
                 <w:rFonts w:ascii="inherit" w:eastAsia="Times New Roman" w:hAnsi="inherit" w:cs="Times New Roman"/>
               </w:rPr>
               <w:t>Microsoft.AspNet.WebApi.WebHost</w:t>
             </w:r>
+            <w:proofErr w:type="spellEnd"/>
           </w:p>
         </w:tc>
         <w:tc>
           <w:tcPr>
-            <w:tcW w:w="0" w:type="auto"/>
+            <w:tcW w:w="1094" w:type="dxa"/>
             <w:tcBorders>
               <w:top w:val="nil"/>
               <w:left w:val="nil"/>
@@ -1846,7 +2067,7 @@
       <w:tr>
         <w:tc>
           <w:tcPr>
-            <w:tcW w:w="0" w:type="auto"/>
+            <w:tcW w:w="4350" w:type="dxa"/>
             <w:tcBorders>
               <w:top w:val="nil"/>
               <w:left w:val="nil"/>
@@ -1870,17 +2091,19 @@
                 <w:rFonts w:ascii="inherit" w:eastAsia="Times New Roman" w:hAnsi="inherit" w:cs="Times New Roman"/>
               </w:rPr>
             </w:pPr>
+            <w:proofErr w:type="spellStart"/>
             <w:r>
               <w:rPr>
                 <w:rFonts w:ascii="inherit" w:eastAsia="Times New Roman" w:hAnsi="inherit" w:cs="Times New Roman"/>
               </w:rPr>
               <w:t>Microsoft.AspNet.WebApi.Tracing</w:t>
             </w:r>
+            <w:proofErr w:type="spellEnd"/>
           </w:p>
         </w:tc>
         <w:tc>
           <w:tcPr>
-            <w:tcW w:w="0" w:type="auto"/>
+            <w:tcW w:w="1094" w:type="dxa"/>
             <w:tcBorders>
               <w:top w:val="nil"/>
               <w:left w:val="nil"/>
@@ -1950,7 +2173,7 @@
       <w:tr>
         <w:tc>
           <w:tcPr>
-            <w:tcW w:w="0" w:type="auto"/>
+            <w:tcW w:w="4350" w:type="dxa"/>
             <w:tcBorders>
               <w:top w:val="nil"/>
               <w:left w:val="nil"/>
@@ -1973,17 +2196,19 @@
                 <w:rFonts w:ascii="inherit" w:eastAsia="Times New Roman" w:hAnsi="inherit" w:cs="Times New Roman"/>
               </w:rPr>
             </w:pPr>
+            <w:proofErr w:type="spellStart"/>
             <w:r>
               <w:rPr>
                 <w:rFonts w:ascii="inherit" w:eastAsia="Times New Roman" w:hAnsi="inherit" w:cs="Times New Roman"/>
               </w:rPr>
               <w:t>Microsoft.AspNet.WebApi.HelpPage</w:t>
             </w:r>
+            <w:proofErr w:type="spellEnd"/>
           </w:p>
         </w:tc>
         <w:tc>
           <w:tcPr>
-            <w:tcW w:w="0" w:type="auto"/>
+            <w:tcW w:w="1094" w:type="dxa"/>
             <w:tcBorders>
               <w:top w:val="nil"/>
               <w:left w:val="nil"/>
@@ -2051,7 +2276,7 @@
       <w:tr>
         <w:tc>
           <w:tcPr>
-            <w:tcW w:w="0" w:type="auto"/>
+            <w:tcW w:w="4350" w:type="dxa"/>
             <w:tcBorders>
               <w:top w:val="nil"/>
               <w:left w:val="nil"/>
@@ -2075,17 +2300,19 @@
                 <w:rFonts w:ascii="inherit" w:eastAsia="Times New Roman" w:hAnsi="inherit" w:cs="Times New Roman"/>
               </w:rPr>
             </w:pPr>
+            <w:proofErr w:type="spellStart"/>
             <w:r>
               <w:rPr>
                 <w:rFonts w:ascii="inherit" w:eastAsia="Times New Roman" w:hAnsi="inherit" w:cs="Times New Roman"/>
               </w:rPr>
               <w:t>Microsoft.Net.Http</w:t>
             </w:r>
+            <w:proofErr w:type="spellEnd"/>
           </w:p>
         </w:tc>
         <w:tc>
           <w:tcPr>
-            <w:tcW w:w="0" w:type="auto"/>
+            <w:tcW w:w="1094" w:type="dxa"/>
             <w:tcBorders>
               <w:top w:val="nil"/>
               <w:left w:val="nil"/>
@@ -2155,7 +2382,7 @@
       <w:tr>
         <w:tc>
           <w:tcPr>
-            <w:tcW w:w="0" w:type="auto"/>
+            <w:tcW w:w="4350" w:type="dxa"/>
             <w:tcBorders>
               <w:top w:val="nil"/>
               <w:left w:val="nil"/>
@@ -2178,17 +2405,19 @@
                 <w:rFonts w:ascii="inherit" w:eastAsia="Times New Roman" w:hAnsi="inherit" w:cs="Times New Roman"/>
               </w:rPr>
             </w:pPr>
+            <w:proofErr w:type="spellStart"/>
             <w:r>
               <w:rPr>
                 <w:rFonts w:ascii="inherit" w:eastAsia="Times New Roman" w:hAnsi="inherit" w:cs="Times New Roman"/>
               </w:rPr>
               <w:t>Microsoft.Data.OData</w:t>
             </w:r>
+            <w:proofErr w:type="spellEnd"/>
           </w:p>
         </w:tc>
         <w:tc>
           <w:tcPr>
-            <w:tcW w:w="0" w:type="auto"/>
+            <w:tcW w:w="1094" w:type="dxa"/>
             <w:tcBorders>
               <w:top w:val="nil"/>
               <w:left w:val="nil"/>
@@ -2256,7 +2485,7 @@
       <w:tr>
         <w:tc>
           <w:tcPr>
-            <w:tcW w:w="0" w:type="auto"/>
+            <w:tcW w:w="4350" w:type="dxa"/>
             <w:tcBorders>
               <w:top w:val="nil"/>
               <w:left w:val="nil"/>
@@ -2280,17 +2509,19 @@
                 <w:rFonts w:ascii="inherit" w:eastAsia="Times New Roman" w:hAnsi="inherit" w:cs="Times New Roman"/>
               </w:rPr>
             </w:pPr>
+            <w:proofErr w:type="spellStart"/>
             <w:r>
               <w:rPr>
                 <w:rFonts w:ascii="inherit" w:eastAsia="Times New Roman" w:hAnsi="inherit" w:cs="Times New Roman"/>
               </w:rPr>
               <w:t>System.Spatial</w:t>
             </w:r>
+            <w:proofErr w:type="spellEnd"/>
           </w:p>
         </w:tc>
         <w:tc>
           <w:tcPr>
-            <w:tcW w:w="0" w:type="auto"/>
+            <w:tcW w:w="1094" w:type="dxa"/>
             <w:tcBorders>
               <w:top w:val="nil"/>
               <w:left w:val="nil"/>
@@ -2360,7 +2591,7 @@
       <w:tr>
         <w:tc>
           <w:tcPr>
-            <w:tcW w:w="0" w:type="auto"/>
+            <w:tcW w:w="4350" w:type="dxa"/>
             <w:tcBorders>
               <w:top w:val="nil"/>
               <w:left w:val="nil"/>
@@ -2383,17 +2614,19 @@
                 <w:rFonts w:ascii="inherit" w:eastAsia="Times New Roman" w:hAnsi="inherit" w:cs="Times New Roman"/>
               </w:rPr>
             </w:pPr>
+            <w:proofErr w:type="spellStart"/>
             <w:r>
               <w:rPr>
                 <w:rFonts w:ascii="inherit" w:eastAsia="Times New Roman" w:hAnsi="inherit" w:cs="Times New Roman"/>
               </w:rPr>
               <w:t>Microsoft.Data.Edm</w:t>
             </w:r>
+            <w:proofErr w:type="spellEnd"/>
           </w:p>
         </w:tc>
         <w:tc>
           <w:tcPr>
-            <w:tcW w:w="0" w:type="auto"/>
+            <w:tcW w:w="1094" w:type="dxa"/>
             <w:tcBorders>
               <w:top w:val="nil"/>
               <w:left w:val="nil"/>
@@ -2461,7 +2694,7 @@
       <w:tr>
         <w:tc>
           <w:tcPr>
-            <w:tcW w:w="0" w:type="auto"/>
+            <w:tcW w:w="4350" w:type="dxa"/>
             <w:tcBorders>
               <w:top w:val="nil"/>
               <w:left w:val="nil"/>
@@ -2485,17 +2718,19 @@
                 <w:rFonts w:ascii="inherit" w:eastAsia="Times New Roman" w:hAnsi="inherit" w:cs="Times New Roman"/>
               </w:rPr>
             </w:pPr>
+            <w:proofErr w:type="spellStart"/>
             <w:r>
               <w:rPr>
                 <w:rFonts w:ascii="inherit" w:eastAsia="Times New Roman" w:hAnsi="inherit" w:cs="Times New Roman"/>
               </w:rPr>
               <w:t>Microsoft.AspNet.Mvc.FixedDisplayModes</w:t>
             </w:r>
+            <w:proofErr w:type="spellEnd"/>
           </w:p>
         </w:tc>
         <w:tc>
           <w:tcPr>
-            <w:tcW w:w="0" w:type="auto"/>
+            <w:tcW w:w="1094" w:type="dxa"/>
             <w:tcBorders>
               <w:top w:val="nil"/>
               <w:left w:val="nil"/>
@@ -2558,7 +2793,7 @@
       <w:tr>
         <w:tc>
           <w:tcPr>
-            <w:tcW w:w="0" w:type="auto"/>
+            <w:tcW w:w="4350" w:type="dxa"/>
             <w:tcBorders>
               <w:top w:val="nil"/>
               <w:left w:val="nil"/>
@@ -2581,17 +2816,19 @@
                 <w:rFonts w:ascii="inherit" w:eastAsia="Times New Roman" w:hAnsi="inherit" w:cs="Times New Roman"/>
               </w:rPr>
             </w:pPr>
+            <w:proofErr w:type="spellStart"/>
             <w:r>
               <w:rPr>
                 <w:rFonts w:ascii="inherit" w:eastAsia="Times New Roman" w:hAnsi="inherit" w:cs="Times New Roman"/>
               </w:rPr>
               <w:t>Microsoft.AspNet.WebPages.Administration</w:t>
             </w:r>
+            <w:proofErr w:type="spellEnd"/>
           </w:p>
         </w:tc>
         <w:tc>
           <w:tcPr>
-            <w:tcW w:w="0" w:type="auto"/>
+            <w:tcW w:w="1094" w:type="dxa"/>
             <w:tcBorders>
               <w:top w:val="nil"/>
               <w:left w:val="nil"/>
@@ -2652,7 +2889,7 @@
       <w:tr>
         <w:tc>
           <w:tcPr>
-            <w:tcW w:w="0" w:type="auto"/>
+            <w:tcW w:w="4350" w:type="dxa"/>
             <w:tcBorders>
               <w:top w:val="nil"/>
               <w:left w:val="nil"/>
@@ -2686,7 +2923,7 @@
         </w:tc>
         <w:tc>
           <w:tcPr>
-            <w:tcW w:w="0" w:type="auto"/>
+            <w:tcW w:w="1094" w:type="dxa"/>
             <w:tcBorders>
               <w:top w:val="nil"/>
               <w:left w:val="nil"/>
@@ -2737,12 +2974,14 @@
                 <w:rFonts w:ascii="inherit" w:eastAsia="Times New Roman" w:hAnsi="inherit" w:cs="Times New Roman"/>
               </w:rPr>
             </w:pPr>
+            <w:proofErr w:type="spellStart"/>
             <w:r>
               <w:rPr>
                 <w:rFonts w:ascii="inherit" w:eastAsia="Times New Roman" w:hAnsi="inherit" w:cs="Times New Roman"/>
               </w:rPr>
               <w:t>Microsoft.AspNet.WebHelpers</w:t>
             </w:r>
+            <w:proofErr w:type="spellEnd"/>
           </w:p>
         </w:tc>
       </w:tr>
@@ -2773,6 +3012,7 @@
           <w:szCs w:val="30"/>
           <w:bdr w:val="none" w:sz="0" w:space="0" w:color="auto" w:frame="1"/>
         </w:rPr>
+        <w:lastRenderedPageBreak/>
         <w:t>Note: </w:t>
       </w:r>
       <w:r>
@@ -2782,17 +3022,67 @@
           <w:sz w:val="30"/>
           <w:szCs w:val="30"/>
         </w:rPr>
-        <w:t xml:space="preserve">Microsoft-Web-Helpers has been replaced  with Microsoft.AspNet.WebHelpers. You should remove the old package first,  and </w:t>
-      </w:r>
-      <w:r>
-        <w:rPr>
-          <w:rFonts w:ascii="inherit" w:eastAsia="Times New Roman" w:hAnsi="inherit" w:cs="Helvetica"/>
-          <w:color w:val="333333"/>
-          <w:sz w:val="30"/>
-          <w:szCs w:val="30"/>
-        </w:rPr>
-        <w:lastRenderedPageBreak/>
-        <w:t>then install the newer package. </w:t>
+        <w:t>Microsoft-Web-Helpers has been replaced</w:t>
+      </w:r>
+      <w:proofErr w:type="gramStart"/>
+      <w:r>
+        <w:rPr>
+          <w:rFonts w:ascii="inherit" w:eastAsia="Times New Roman" w:hAnsi="inherit" w:cs="Helvetica"/>
+          <w:color w:val="333333"/>
+          <w:sz w:val="30"/>
+          <w:szCs w:val="30"/>
+        </w:rPr>
+        <w:t>  with</w:t>
+      </w:r>
+      <w:proofErr w:type="gramEnd"/>
+      <w:r>
+        <w:rPr>
+          <w:rFonts w:ascii="inherit" w:eastAsia="Times New Roman" w:hAnsi="inherit" w:cs="Helvetica"/>
+          <w:color w:val="333333"/>
+          <w:sz w:val="30"/>
+          <w:szCs w:val="30"/>
+        </w:rPr>
+        <w:t xml:space="preserve"> </w:t>
+      </w:r>
+      <w:proofErr w:type="spellStart"/>
+      <w:r>
+        <w:rPr>
+          <w:rFonts w:ascii="inherit" w:eastAsia="Times New Roman" w:hAnsi="inherit" w:cs="Helvetica"/>
+          <w:color w:val="333333"/>
+          <w:sz w:val="30"/>
+          <w:szCs w:val="30"/>
+        </w:rPr>
+        <w:t>Microsoft.AspNet.WebHelpers</w:t>
+      </w:r>
+      <w:proofErr w:type="spellEnd"/>
+      <w:r>
+        <w:rPr>
+          <w:rFonts w:ascii="inherit" w:eastAsia="Times New Roman" w:hAnsi="inherit" w:cs="Helvetica"/>
+          <w:color w:val="333333"/>
+          <w:sz w:val="30"/>
+          <w:szCs w:val="30"/>
+        </w:rPr>
+        <w:t>. You should remove the old package first,</w:t>
+      </w:r>
+      <w:proofErr w:type="gramStart"/>
+      <w:r>
+        <w:rPr>
+          <w:rFonts w:ascii="inherit" w:eastAsia="Times New Roman" w:hAnsi="inherit" w:cs="Helvetica"/>
+          <w:color w:val="333333"/>
+          <w:sz w:val="30"/>
+          <w:szCs w:val="30"/>
+        </w:rPr>
+        <w:t>  and</w:t>
+      </w:r>
+      <w:proofErr w:type="gramEnd"/>
+      <w:r>
+        <w:rPr>
+          <w:rFonts w:ascii="inherit" w:eastAsia="Times New Roman" w:hAnsi="inherit" w:cs="Helvetica"/>
+          <w:color w:val="333333"/>
+          <w:sz w:val="30"/>
+          <w:szCs w:val="30"/>
+        </w:rPr>
+        <w:t xml:space="preserve"> then install the newer package. </w:t>
       </w:r>
       <w:r>
         <w:rPr>
@@ -2811,7 +3101,47 @@
           <w:szCs w:val="30"/>
         </w:rPr>
         <w:br/>
-        <w:t>There is no cross version  compatibility among major ASP.NET packages. For example, MVC 5 is compatible  with only Razor 3, and not Razor 2.</w:t>
+        <w:t>There is no cross version</w:t>
+      </w:r>
+      <w:proofErr w:type="gramStart"/>
+      <w:r>
+        <w:rPr>
+          <w:rFonts w:ascii="inherit" w:eastAsia="Times New Roman" w:hAnsi="inherit" w:cs="Helvetica"/>
+          <w:color w:val="333333"/>
+          <w:sz w:val="30"/>
+          <w:szCs w:val="30"/>
+        </w:rPr>
+        <w:t>  compatibility</w:t>
+      </w:r>
+      <w:proofErr w:type="gramEnd"/>
+      <w:r>
+        <w:rPr>
+          <w:rFonts w:ascii="inherit" w:eastAsia="Times New Roman" w:hAnsi="inherit" w:cs="Helvetica"/>
+          <w:color w:val="333333"/>
+          <w:sz w:val="30"/>
+          <w:szCs w:val="30"/>
+        </w:rPr>
+        <w:t xml:space="preserve"> among major ASP.NET packages. For example, MVC 5 is compatible</w:t>
+      </w:r>
+      <w:proofErr w:type="gramStart"/>
+      <w:r>
+        <w:rPr>
+          <w:rFonts w:ascii="inherit" w:eastAsia="Times New Roman" w:hAnsi="inherit" w:cs="Helvetica"/>
+          <w:color w:val="333333"/>
+          <w:sz w:val="30"/>
+          <w:szCs w:val="30"/>
+        </w:rPr>
+        <w:t>  with</w:t>
+      </w:r>
+      <w:proofErr w:type="gramEnd"/>
+      <w:r>
+        <w:rPr>
+          <w:rFonts w:ascii="inherit" w:eastAsia="Times New Roman" w:hAnsi="inherit" w:cs="Helvetica"/>
+          <w:color w:val="333333"/>
+          <w:sz w:val="30"/>
+          <w:szCs w:val="30"/>
+        </w:rPr>
+        <w:t xml:space="preserve"> only Razor 3, and not Razor 2.</w:t>
       </w:r>
     </w:p>
     <w:p>
@@ -2863,7 +3193,57 @@
           <w:sz w:val="30"/>
           <w:szCs w:val="30"/>
         </w:rPr>
-        <w:t>Remove any of the following ASP.NET NuGet packages that are installed.  You will remove these using the Package Manager Console (PMC). To open the  PMC, select the</w:t>
+        <w:t xml:space="preserve">Remove any of the following ASP.NET </w:t>
+      </w:r>
+      <w:proofErr w:type="spellStart"/>
+      <w:r>
+        <w:rPr>
+          <w:rFonts w:ascii="inherit" w:eastAsia="Times New Roman" w:hAnsi="inherit" w:cs="Helvetica"/>
+          <w:color w:val="333333"/>
+          <w:sz w:val="30"/>
+          <w:szCs w:val="30"/>
+        </w:rPr>
+        <w:t>NuGet</w:t>
+      </w:r>
+      <w:proofErr w:type="spellEnd"/>
+      <w:r>
+        <w:rPr>
+          <w:rFonts w:ascii="inherit" w:eastAsia="Times New Roman" w:hAnsi="inherit" w:cs="Helvetica"/>
+          <w:color w:val="333333"/>
+          <w:sz w:val="30"/>
+          <w:szCs w:val="30"/>
+        </w:rPr>
+        <w:t xml:space="preserve"> packages that are installed.  You will remove these using the Package Manager Console (PMC). To open the</w:t>
+      </w:r>
+      <w:proofErr w:type="gramStart"/>
+      <w:r>
+        <w:rPr>
+          <w:rFonts w:ascii="inherit" w:eastAsia="Times New Roman" w:hAnsi="inherit" w:cs="Helvetica"/>
+          <w:color w:val="333333"/>
+          <w:sz w:val="30"/>
+          <w:szCs w:val="30"/>
+        </w:rPr>
+        <w:t>  PMC</w:t>
+      </w:r>
+      <w:proofErr w:type="gramEnd"/>
+      <w:r>
+        <w:rPr>
+          <w:rFonts w:ascii="inherit" w:eastAsia="Times New Roman" w:hAnsi="inherit" w:cs="Helvetica"/>
+          <w:color w:val="333333"/>
+          <w:sz w:val="30"/>
+          <w:szCs w:val="30"/>
+        </w:rPr>
+        <w:t xml:space="preserve">, select </w:t>
+      </w:r>
+      <w:proofErr w:type="spellStart"/>
+      <w:r>
+        <w:rPr>
+          <w:rFonts w:ascii="inherit" w:eastAsia="Times New Roman" w:hAnsi="inherit" w:cs="Helvetica"/>
+          <w:color w:val="333333"/>
+          <w:sz w:val="30"/>
+          <w:szCs w:val="30"/>
+        </w:rPr>
+        <w:t>the</w:t>
       </w:r>
       <w:r>
         <w:rPr>
@@ -2877,6 +3257,7 @@
         </w:rPr>
         <w:t>Tools</w:t>
       </w:r>
+      <w:proofErr w:type="spellEnd"/>
       <w:r>
         <w:rPr>
           <w:rFonts w:ascii="inherit" w:eastAsia="Times New Roman" w:hAnsi="inherit" w:cs="Helvetica"/>
@@ -2945,6 +3326,7 @@
           <w:szCs w:val="30"/>
         </w:rPr>
       </w:pPr>
+      <w:proofErr w:type="spellStart"/>
       <w:r>
         <w:rPr>
           <w:rFonts w:ascii="Droid Sans Mono" w:eastAsia="Times New Roman" w:hAnsi="Droid Sans Mono" w:cs="Courier New"/>
@@ -2955,6 +3337,7 @@
         </w:rPr>
         <w:t>Microsoft.AspNet.WebPages.Administration</w:t>
       </w:r>
+      <w:proofErr w:type="spellEnd"/>
       <w:r>
         <w:rPr>
           <w:rFonts w:ascii="inherit" w:eastAsia="Times New Roman" w:hAnsi="inherit" w:cs="Helvetica"/>
@@ -2972,7 +3355,26 @@
           <w:szCs w:val="30"/>
         </w:rPr>
         <w:br/>
-        <w:t>This package is typically added when upgrading from MVC 3 to MVC 4.  To remove it, run the following command in the PMC:</w:t>
+      </w:r>
+      <w:proofErr w:type="gramStart"/>
+      <w:r>
+        <w:rPr>
+          <w:rFonts w:ascii="inherit" w:eastAsia="Times New Roman" w:hAnsi="inherit" w:cs="Helvetica"/>
+          <w:color w:val="333333"/>
+          <w:sz w:val="30"/>
+          <w:szCs w:val="30"/>
+        </w:rPr>
+        <w:t>This</w:t>
+      </w:r>
+      <w:proofErr w:type="gramEnd"/>
+      <w:r>
+        <w:rPr>
+          <w:rFonts w:ascii="inherit" w:eastAsia="Times New Roman" w:hAnsi="inherit" w:cs="Helvetica"/>
+          <w:color w:val="333333"/>
+          <w:sz w:val="30"/>
+          <w:szCs w:val="30"/>
+        </w:rPr>
+        <w:t xml:space="preserve"> package is typically added when upgrading from MVC 3 to MVC 4.  To remove it, run the following command in the PMC:</w:t>
       </w:r>
       <w:r>
         <w:rPr>
@@ -2991,8 +3393,20 @@
           <w:szCs w:val="26"/>
           <w:bdr w:val="none" w:sz="0" w:space="0" w:color="auto" w:frame="1"/>
         </w:rPr>
-        <w:t>Uninstall-Package -Id Microsoft.AspNet.WebPages.Administration</w:t>
-      </w:r>
+        <w:t xml:space="preserve">Uninstall-Package -Id </w:t>
+      </w:r>
+      <w:proofErr w:type="spellStart"/>
+      <w:r>
+        <w:rPr>
+          <w:rFonts w:ascii="Droid Sans Mono" w:eastAsia="Times New Roman" w:hAnsi="Droid Sans Mono" w:cs="Courier New"/>
+          <w:color w:val="333333"/>
+          <w:sz w:val="26"/>
+          <w:szCs w:val="26"/>
+          <w:bdr w:val="none" w:sz="0" w:space="0" w:color="auto" w:frame="1"/>
+        </w:rPr>
+        <w:t>Microsoft.AspNet.WebPages.Administration</w:t>
+      </w:r>
+      <w:proofErr w:type="spellEnd"/>
     </w:p>
     <w:p>
       <w:pPr>
@@ -3037,8 +3451,29 @@
           <w:szCs w:val="30"/>
         </w:rPr>
         <w:br/>
-        <w:t>This  package has been rebranded as </w:t>
-      </w:r>
+        <w:t>This</w:t>
+      </w:r>
+      <w:proofErr w:type="gramStart"/>
+      <w:r>
+        <w:rPr>
+          <w:rFonts w:ascii="inherit" w:eastAsia="Times New Roman" w:hAnsi="inherit" w:cs="Helvetica"/>
+          <w:color w:val="333333"/>
+          <w:sz w:val="30"/>
+          <w:szCs w:val="30"/>
+        </w:rPr>
+        <w:t>  package</w:t>
+      </w:r>
+      <w:proofErr w:type="gramEnd"/>
+      <w:r>
+        <w:rPr>
+          <w:rFonts w:ascii="inherit" w:eastAsia="Times New Roman" w:hAnsi="inherit" w:cs="Helvetica"/>
+          <w:color w:val="333333"/>
+          <w:sz w:val="30"/>
+          <w:szCs w:val="30"/>
+        </w:rPr>
+        <w:t xml:space="preserve"> has been rebranded as </w:t>
+      </w:r>
+      <w:proofErr w:type="spellStart"/>
       <w:r>
         <w:rPr>
           <w:rFonts w:ascii="Droid Sans Mono" w:eastAsia="Times New Roman" w:hAnsi="Droid Sans Mono" w:cs="Courier New"/>
@@ -3049,6 +3484,7 @@
         </w:rPr>
         <w:t>Microsoft.AspNet.WebHelpers</w:t>
       </w:r>
+      <w:proofErr w:type="spellEnd"/>
       <w:r>
         <w:rPr>
           <w:rFonts w:ascii="inherit" w:eastAsia="Times New Roman" w:hAnsi="inherit" w:cs="Helvetica"/>
@@ -3094,6 +3530,7 @@
           <w:szCs w:val="30"/>
         </w:rPr>
       </w:pPr>
+      <w:proofErr w:type="spellStart"/>
       <w:r>
         <w:rPr>
           <w:rFonts w:ascii="Droid Sans Mono" w:eastAsia="Times New Roman" w:hAnsi="Droid Sans Mono" w:cs="Courier New"/>
@@ -3104,6 +3541,8 @@
         </w:rPr>
         <w:t>Microsoft.AspNet.Mvc.FixedDisplayMode</w:t>
       </w:r>
+      <w:proofErr w:type="spellEnd"/>
+      <w:proofErr w:type="gramStart"/>
       <w:r>
         <w:rPr>
           <w:rFonts w:ascii="inherit" w:eastAsia="Times New Roman" w:hAnsi="inherit" w:cs="Helvetica"/>
@@ -3113,6 +3552,7 @@
         </w:rPr>
         <w:t>  </w:t>
       </w:r>
+      <w:proofErr w:type="gramEnd"/>
       <w:r>
         <w:rPr>
           <w:rFonts w:ascii="inherit" w:eastAsia="Times New Roman" w:hAnsi="inherit" w:cs="Helvetica"/>
@@ -3140,8 +3580,20 @@
           <w:szCs w:val="26"/>
           <w:bdr w:val="none" w:sz="0" w:space="0" w:color="auto" w:frame="1"/>
         </w:rPr>
-        <w:t>Uninstall-Package -Id Microsoft.AspNet.Mvc.FixedDisplayModes</w:t>
-      </w:r>
+        <w:t xml:space="preserve">Uninstall-Package -Id </w:t>
+      </w:r>
+      <w:proofErr w:type="spellStart"/>
+      <w:r>
+        <w:rPr>
+          <w:rFonts w:ascii="Droid Sans Mono" w:eastAsia="Times New Roman" w:hAnsi="Droid Sans Mono" w:cs="Courier New"/>
+          <w:color w:val="333333"/>
+          <w:sz w:val="26"/>
+          <w:szCs w:val="26"/>
+          <w:bdr w:val="none" w:sz="0" w:space="0" w:color="auto" w:frame="1"/>
+        </w:rPr>
+        <w:t>Microsoft.AspNet.Mvc.FixedDisplayModes</w:t>
+      </w:r>
+      <w:proofErr w:type="spellEnd"/>
     </w:p>
     <w:p>
       <w:pPr>
@@ -3166,7 +3618,47 @@
           <w:sz w:val="30"/>
           <w:szCs w:val="30"/>
         </w:rPr>
-        <w:t>Upgrade all the ASP.NET NuGet packages using the PMC. In the PMC, run  the following command:</w:t>
+        <w:t xml:space="preserve">Upgrade all the ASP.NET </w:t>
+      </w:r>
+      <w:proofErr w:type="spellStart"/>
+      <w:r>
+        <w:rPr>
+          <w:rFonts w:ascii="inherit" w:eastAsia="Times New Roman" w:hAnsi="inherit" w:cs="Helvetica"/>
+          <w:color w:val="333333"/>
+          <w:sz w:val="30"/>
+          <w:szCs w:val="30"/>
+        </w:rPr>
+        <w:t>NuGet</w:t>
+      </w:r>
+      <w:proofErr w:type="spellEnd"/>
+      <w:r>
+        <w:rPr>
+          <w:rFonts w:ascii="inherit" w:eastAsia="Times New Roman" w:hAnsi="inherit" w:cs="Helvetica"/>
+          <w:color w:val="333333"/>
+          <w:sz w:val="30"/>
+          <w:szCs w:val="30"/>
+        </w:rPr>
+        <w:t xml:space="preserve"> packages using the PMC. In the PMC, run</w:t>
+      </w:r>
+      <w:proofErr w:type="gramStart"/>
+      <w:r>
+        <w:rPr>
+          <w:rFonts w:ascii="inherit" w:eastAsia="Times New Roman" w:hAnsi="inherit" w:cs="Helvetica"/>
+          <w:color w:val="333333"/>
+          <w:sz w:val="30"/>
+          <w:szCs w:val="30"/>
+        </w:rPr>
+        <w:t>  the</w:t>
+      </w:r>
+      <w:proofErr w:type="gramEnd"/>
+      <w:r>
+        <w:rPr>
+          <w:rFonts w:ascii="inherit" w:eastAsia="Times New Roman" w:hAnsi="inherit" w:cs="Helvetica"/>
+          <w:color w:val="333333"/>
+          <w:sz w:val="30"/>
+          <w:szCs w:val="30"/>
+        </w:rPr>
+        <w:t xml:space="preserve"> following command:</w:t>
       </w:r>
       <w:r>
         <w:rPr>
@@ -3195,6 +3687,15 @@
           <w:szCs w:val="30"/>
         </w:rPr>
         <w:br/>
+      </w:r>
+      <w:r>
+        <w:rPr>
+          <w:rFonts w:ascii="inherit" w:eastAsia="Times New Roman" w:hAnsi="inherit" w:cs="Helvetica"/>
+          <w:color w:val="333333"/>
+          <w:sz w:val="30"/>
+          <w:szCs w:val="30"/>
+        </w:rPr>
+        <w:lastRenderedPageBreak/>
         <w:t>The </w:t>
       </w:r>
       <w:r>
@@ -3214,17 +3715,27 @@
           <w:sz w:val="30"/>
           <w:szCs w:val="30"/>
         </w:rPr>
-        <w:t xml:space="preserve"> command without any parameters will update every  package. You can update packages individually by using the ID </w:t>
-      </w:r>
-      <w:r>
-        <w:rPr>
-          <w:rFonts w:ascii="inherit" w:eastAsia="Times New Roman" w:hAnsi="inherit" w:cs="Helvetica"/>
-          <w:color w:val="333333"/>
-          <w:sz w:val="30"/>
-          <w:szCs w:val="30"/>
-        </w:rPr>
-        <w:lastRenderedPageBreak/>
-        <w:t>argument. For  more information about the update command, run </w:t>
+        <w:t> command without any parameters will update every  package. You can update packages individually by using the ID argument. For</w:t>
+      </w:r>
+      <w:proofErr w:type="gramStart"/>
+      <w:r>
+        <w:rPr>
+          <w:rFonts w:ascii="inherit" w:eastAsia="Times New Roman" w:hAnsi="inherit" w:cs="Helvetica"/>
+          <w:color w:val="333333"/>
+          <w:sz w:val="30"/>
+          <w:szCs w:val="30"/>
+        </w:rPr>
+        <w:t>  more</w:t>
+      </w:r>
+      <w:proofErr w:type="gramEnd"/>
+      <w:r>
+        <w:rPr>
+          <w:rFonts w:ascii="inherit" w:eastAsia="Times New Roman" w:hAnsi="inherit" w:cs="Helvetica"/>
+          <w:color w:val="333333"/>
+          <w:sz w:val="30"/>
+          <w:szCs w:val="30"/>
+        </w:rPr>
+        <w:t xml:space="preserve"> information about the update command, run </w:t>
       </w:r>
       <w:r>
         <w:rPr>
@@ -3271,6 +3782,7 @@
         </w:rPr>
         <w:t>Update the Application </w:t>
       </w:r>
+      <w:proofErr w:type="spellStart"/>
       <w:r>
         <w:rPr>
           <w:rFonts w:ascii="inherit" w:eastAsia="Times New Roman" w:hAnsi="inherit" w:cs="Helvetica"/>
@@ -3285,6 +3797,7 @@
         </w:rPr>
         <w:t>web.config</w:t>
       </w:r>
+      <w:proofErr w:type="spellEnd"/>
       <w:r>
         <w:rPr>
           <w:rFonts w:ascii="Helvetica" w:eastAsia="Times New Roman" w:hAnsi="Helvetica" w:cs="Helvetica"/>
@@ -3317,6 +3830,7 @@
         </w:rPr>
         <w:t>Be sure to make these changes in the app </w:t>
       </w:r>
+      <w:proofErr w:type="spellStart"/>
       <w:r>
         <w:rPr>
           <w:rFonts w:ascii="inherit" w:eastAsia="Times New Roman" w:hAnsi="inherit" w:cs="Helvetica"/>
@@ -3329,6 +3843,7 @@
         </w:rPr>
         <w:t>web.config</w:t>
       </w:r>
+      <w:proofErr w:type="spellEnd"/>
       <w:r>
         <w:rPr>
           <w:rFonts w:ascii="inherit" w:eastAsia="Times New Roman" w:hAnsi="inherit" w:cs="Helvetica"/>
@@ -3338,6 +3853,7 @@
         </w:rPr>
         <w:t> file, not the </w:t>
       </w:r>
+      <w:proofErr w:type="spellStart"/>
       <w:r>
         <w:rPr>
           <w:rFonts w:ascii="inherit" w:eastAsia="Times New Roman" w:hAnsi="inherit" w:cs="Helvetica"/>
@@ -3350,6 +3866,7 @@
         </w:rPr>
         <w:t>web.config</w:t>
       </w:r>
+      <w:proofErr w:type="spellEnd"/>
       <w:r>
         <w:rPr>
           <w:rFonts w:ascii="inherit" w:eastAsia="Times New Roman" w:hAnsi="inherit" w:cs="Helvetica"/>
@@ -3359,6 +3876,7 @@
         </w:rPr>
         <w:t> file in the </w:t>
       </w:r>
+      <w:proofErr w:type="spellStart"/>
       <w:r>
         <w:rPr>
           <w:rFonts w:ascii="inherit" w:eastAsia="Times New Roman" w:hAnsi="inherit" w:cs="Helvetica"/>
@@ -3378,7 +3896,17 @@
           <w:sz w:val="30"/>
           <w:szCs w:val="30"/>
         </w:rPr>
-        <w:t>folder.</w:t>
+        <w:t>folder</w:t>
+      </w:r>
+      <w:proofErr w:type="spellEnd"/>
+      <w:r>
+        <w:rPr>
+          <w:rFonts w:ascii="inherit" w:eastAsia="Times New Roman" w:hAnsi="inherit" w:cs="Helvetica"/>
+          <w:color w:val="333333"/>
+          <w:sz w:val="30"/>
+          <w:szCs w:val="30"/>
+        </w:rPr>
+        <w:t>.</w:t>
       </w:r>
     </w:p>
     <w:p>
@@ -3409,16 +3937,58 @@
           <w:szCs w:val="26"/>
           <w:bdr w:val="none" w:sz="0" w:space="0" w:color="auto" w:frame="1"/>
         </w:rPr>
-        <w:t>&lt;runtime&gt;/&lt;assemblyBinding&gt;</w:t>
-      </w:r>
-      <w:r>
-        <w:rPr>
-          <w:rFonts w:ascii="inherit" w:eastAsia="Times New Roman" w:hAnsi="inherit" w:cs="Helvetica"/>
-          <w:color w:val="333333"/>
-          <w:sz w:val="30"/>
-          <w:szCs w:val="30"/>
-        </w:rPr>
-        <w:t> section, and  make the following changes:</w:t>
+        <w:t>&lt;runtime&gt;/&lt;</w:t>
+      </w:r>
+      <w:proofErr w:type="spellStart"/>
+      <w:r>
+        <w:rPr>
+          <w:rFonts w:ascii="Droid Sans Mono" w:eastAsia="Times New Roman" w:hAnsi="Droid Sans Mono" w:cs="Courier New"/>
+          <w:color w:val="333333"/>
+          <w:sz w:val="26"/>
+          <w:szCs w:val="26"/>
+          <w:bdr w:val="none" w:sz="0" w:space="0" w:color="auto" w:frame="1"/>
+        </w:rPr>
+        <w:t>assemblyBinding</w:t>
+      </w:r>
+      <w:proofErr w:type="spellEnd"/>
+      <w:r>
+        <w:rPr>
+          <w:rFonts w:ascii="Droid Sans Mono" w:eastAsia="Times New Roman" w:hAnsi="Droid Sans Mono" w:cs="Courier New"/>
+          <w:color w:val="333333"/>
+          <w:sz w:val="26"/>
+          <w:szCs w:val="26"/>
+          <w:bdr w:val="none" w:sz="0" w:space="0" w:color="auto" w:frame="1"/>
+        </w:rPr>
+        <w:t>&gt;</w:t>
+      </w:r>
+      <w:r>
+        <w:rPr>
+          <w:rFonts w:ascii="inherit" w:eastAsia="Times New Roman" w:hAnsi="inherit" w:cs="Helvetica"/>
+          <w:color w:val="333333"/>
+          <w:sz w:val="30"/>
+          <w:szCs w:val="30"/>
+        </w:rPr>
+        <w:t> section, and</w:t>
+      </w:r>
+      <w:proofErr w:type="gramStart"/>
+      <w:r>
+        <w:rPr>
+          <w:rFonts w:ascii="inherit" w:eastAsia="Times New Roman" w:hAnsi="inherit" w:cs="Helvetica"/>
+          <w:color w:val="333333"/>
+          <w:sz w:val="30"/>
+          <w:szCs w:val="30"/>
+        </w:rPr>
+        <w:t>  make</w:t>
+      </w:r>
+      <w:proofErr w:type="gramEnd"/>
+      <w:r>
+        <w:rPr>
+          <w:rFonts w:ascii="inherit" w:eastAsia="Times New Roman" w:hAnsi="inherit" w:cs="Helvetica"/>
+          <w:color w:val="333333"/>
+          <w:sz w:val="30"/>
+          <w:szCs w:val="30"/>
+        </w:rPr>
+        <w:t xml:space="preserve"> the following changes:</w:t>
       </w:r>
     </w:p>
     <w:p>
@@ -3444,7 +4014,47 @@
           <w:sz w:val="30"/>
           <w:szCs w:val="30"/>
         </w:rPr>
-        <w:t>In the elements with the name attribute “System.Web.Mvc”, change the  version number from “4.0.0.0” to “5.0.0.0”. (Two changes in that element.)</w:t>
+        <w:t>In the elements with the name attribute “</w:t>
+      </w:r>
+      <w:proofErr w:type="spellStart"/>
+      <w:r>
+        <w:rPr>
+          <w:rFonts w:ascii="inherit" w:eastAsia="Times New Roman" w:hAnsi="inherit" w:cs="Helvetica"/>
+          <w:color w:val="333333"/>
+          <w:sz w:val="30"/>
+          <w:szCs w:val="30"/>
+        </w:rPr>
+        <w:t>System.Web.Mvc</w:t>
+      </w:r>
+      <w:proofErr w:type="spellEnd"/>
+      <w:r>
+        <w:rPr>
+          <w:rFonts w:ascii="inherit" w:eastAsia="Times New Roman" w:hAnsi="inherit" w:cs="Helvetica"/>
+          <w:color w:val="333333"/>
+          <w:sz w:val="30"/>
+          <w:szCs w:val="30"/>
+        </w:rPr>
+        <w:t>”, change the</w:t>
+      </w:r>
+      <w:proofErr w:type="gramStart"/>
+      <w:r>
+        <w:rPr>
+          <w:rFonts w:ascii="inherit" w:eastAsia="Times New Roman" w:hAnsi="inherit" w:cs="Helvetica"/>
+          <w:color w:val="333333"/>
+          <w:sz w:val="30"/>
+          <w:szCs w:val="30"/>
+        </w:rPr>
+        <w:t>  version</w:t>
+      </w:r>
+      <w:proofErr w:type="gramEnd"/>
+      <w:r>
+        <w:rPr>
+          <w:rFonts w:ascii="inherit" w:eastAsia="Times New Roman" w:hAnsi="inherit" w:cs="Helvetica"/>
+          <w:color w:val="333333"/>
+          <w:sz w:val="30"/>
+          <w:szCs w:val="30"/>
+        </w:rPr>
+        <w:t xml:space="preserve"> number from “4.0.0.0” to “5.0.0.0”. (Two changes in that element.)</w:t>
       </w:r>
     </w:p>
     <w:p>
@@ -3470,7 +4080,58 @@
           <w:sz w:val="30"/>
           <w:szCs w:val="30"/>
         </w:rPr>
-        <w:t>In elements with the name attribute "System.Web.Helpers” and  "System.Web.WebPages" change the version number from “2.0.0.0” to “3.0.0.0”.  Four changes will occur, two in each of the elements.</w:t>
+        <w:t>In elements with the name attribute "</w:t>
+      </w:r>
+      <w:proofErr w:type="spellStart"/>
+      <w:r>
+        <w:rPr>
+          <w:rFonts w:ascii="inherit" w:eastAsia="Times New Roman" w:hAnsi="inherit" w:cs="Helvetica"/>
+          <w:color w:val="333333"/>
+          <w:sz w:val="30"/>
+          <w:szCs w:val="30"/>
+        </w:rPr>
+        <w:t>System.Web.Helpers</w:t>
+      </w:r>
+      <w:proofErr w:type="spellEnd"/>
+      <w:r>
+        <w:rPr>
+          <w:rFonts w:ascii="inherit" w:eastAsia="Times New Roman" w:hAnsi="inherit" w:cs="Helvetica"/>
+          <w:color w:val="333333"/>
+          <w:sz w:val="30"/>
+          <w:szCs w:val="30"/>
+        </w:rPr>
+        <w:t>” and</w:t>
+      </w:r>
+      <w:proofErr w:type="gramStart"/>
+      <w:r>
+        <w:rPr>
+          <w:rFonts w:ascii="inherit" w:eastAsia="Times New Roman" w:hAnsi="inherit" w:cs="Helvetica"/>
+          <w:color w:val="333333"/>
+          <w:sz w:val="30"/>
+          <w:szCs w:val="30"/>
+        </w:rPr>
+        <w:t>  "</w:t>
+      </w:r>
+      <w:proofErr w:type="spellStart"/>
+      <w:proofErr w:type="gramEnd"/>
+      <w:r>
+        <w:rPr>
+          <w:rFonts w:ascii="inherit" w:eastAsia="Times New Roman" w:hAnsi="inherit" w:cs="Helvetica"/>
+          <w:color w:val="333333"/>
+          <w:sz w:val="30"/>
+          <w:szCs w:val="30"/>
+        </w:rPr>
+        <w:t>System.Web.WebPages</w:t>
+      </w:r>
+      <w:proofErr w:type="spellEnd"/>
+      <w:r>
+        <w:rPr>
+          <w:rFonts w:ascii="inherit" w:eastAsia="Times New Roman" w:hAnsi="inherit" w:cs="Helvetica"/>
+          <w:color w:val="333333"/>
+          <w:sz w:val="30"/>
+          <w:szCs w:val="30"/>
+        </w:rPr>
+        <w:t>" change the version number from “2.0.0.0” to “3.0.0.0”.  Four changes will occur, two in each of the elements.</w:t>
       </w:r>
     </w:p>
     <w:p>
@@ -3479,44 +4140,951 @@
           <w:ilvl w:val="0"/>
           <w:numId w:val="2"/>
         </w:numPr>
-        <w:shd w:val="clear" w:color="auto" w:fill="FFFFFF"/>
-        <w:tabs>
-          <w:tab w:val="clear" w:pos="720"/>
-          <w:tab w:val="left" w:pos="916"/>
-          <w:tab w:val="left" w:pos="1832"/>
-          <w:tab w:val="left" w:pos="2748"/>
-          <w:tab w:val="left" w:pos="3664"/>
-          <w:tab w:val="left" w:pos="4580"/>
-          <w:tab w:val="left" w:pos="5496"/>
-          <w:tab w:val="left" w:pos="6412"/>
-          <w:tab w:val="left" w:pos="7328"/>
-          <w:tab w:val="left" w:pos="8244"/>
-          <w:tab w:val="left" w:pos="9160"/>
-          <w:tab w:val="left" w:pos="10076"/>
-          <w:tab w:val="left" w:pos="10992"/>
-          <w:tab w:val="left" w:pos="11908"/>
-          <w:tab w:val="left" w:pos="12824"/>
-          <w:tab w:val="left" w:pos="13740"/>
-          <w:tab w:val="left" w:pos="14656"/>
-        </w:tabs>
-        <w:spacing w:after="0" w:line="420" w:lineRule="atLeast"/>
+        <w:spacing w:after="0" w:line="450" w:lineRule="atLeast"/>
         <w:ind w:left="-135"/>
         <w:textAlignment w:val="baseline"/>
         <w:rPr>
+          <w:rFonts w:ascii="inherit" w:eastAsia="Times New Roman" w:hAnsi="inherit" w:cs="Helvetica"/>
+          <w:color w:val="333333"/>
+          <w:sz w:val="30"/>
+          <w:szCs w:val="30"/>
+        </w:rPr>
+      </w:pPr>
+      <w:r>
+        <w:rPr>
+          <w:noProof/>
+        </w:rPr>
+        <w:drawing>
+          <wp:inline distT="0" distB="0" distL="0" distR="0" wp14:anchorId="3F7B951B" wp14:editId="0AD36F39">
+            <wp:extent cx="5943600" cy="2911475"/>
+            <wp:effectExtent l="0" t="0" r="0" b="3175"/>
+            <wp:docPr id="2" name="Picture 2"/>
+            <wp:cNvGraphicFramePr>
+              <a:graphicFrameLocks xmlns:a="http://schemas.openxmlformats.org/drawingml/2006/main" noChangeAspect="1"/>
+            </wp:cNvGraphicFramePr>
+            <a:graphic xmlns:a="http://schemas.openxmlformats.org/drawingml/2006/main">
+              <a:graphicData uri="http://schemas.openxmlformats.org/drawingml/2006/picture">
+                <pic:pic xmlns:pic="http://schemas.openxmlformats.org/drawingml/2006/picture">
+                  <pic:nvPicPr>
+                    <pic:cNvPr id="1" name=""/>
+                    <pic:cNvPicPr/>
+                  </pic:nvPicPr>
+                  <pic:blipFill>
+                    <a:blip r:embed="rId10"/>
+                    <a:stretch>
+                      <a:fillRect/>
+                    </a:stretch>
+                  </pic:blipFill>
+                  <pic:spPr>
+                    <a:xfrm>
+                      <a:off x="0" y="0"/>
+                      <a:ext cx="5943600" cy="2911475"/>
+                    </a:xfrm>
+                    <a:prstGeom prst="rect">
+                      <a:avLst/>
+                    </a:prstGeom>
+                  </pic:spPr>
+                </pic:pic>
+              </a:graphicData>
+            </a:graphic>
+          </wp:inline>
+        </w:drawing>
+      </w:r>
+      <w:r>
+        <w:rPr>
+          <w:rFonts w:ascii="inherit" w:eastAsia="Times New Roman" w:hAnsi="inherit" w:cs="Helvetica"/>
+          <w:color w:val="333333"/>
+          <w:sz w:val="30"/>
+          <w:szCs w:val="30"/>
+        </w:rPr>
+        <w:t>Locate the </w:t>
+      </w:r>
+      <w:r>
+        <w:rPr>
           <w:rFonts w:ascii="Droid Sans Mono" w:eastAsia="Times New Roman" w:hAnsi="Droid Sans Mono" w:cs="Courier New"/>
           <w:color w:val="333333"/>
           <w:sz w:val="26"/>
           <w:szCs w:val="26"/>
-        </w:rPr>
-      </w:pPr>
+          <w:bdr w:val="none" w:sz="0" w:space="0" w:color="auto" w:frame="1"/>
+        </w:rPr>
+        <w:t>&lt;</w:t>
+      </w:r>
+      <w:proofErr w:type="spellStart"/>
       <w:r>
         <w:rPr>
           <w:rFonts w:ascii="Droid Sans Mono" w:eastAsia="Times New Roman" w:hAnsi="Droid Sans Mono" w:cs="Courier New"/>
           <w:color w:val="333333"/>
           <w:sz w:val="26"/>
           <w:szCs w:val="26"/>
-        </w:rPr>
-        <w:t>&lt;runtime&gt;&lt;assemblyBindingxmlns"urn:schemas-microsoft-com:asm.v1"&lt;!--Two elements removed for Clarity --&gt;&lt;dependentAssembly&gt;&lt;assemblyIdentity"System.Web.Helpers"publicKeyToken"31bf3856ad364e35"/&gt;&lt;bindingRedirectoldVersion"1.0.0.0-.0.0.0newVersion.0.0.0/&gt;&lt;/dependentAssembly&gt;&lt;dependentAssembly&gt;&lt;assemblyIdentity"System.Web.Mvc"publicKeyToken"31bf3856ad364e35"/&gt;&lt;bindingRedirectoldVersion"1.0.0.0-.0.0.0newVersion.0.0.0/&gt;&lt;/dependentAssembly&gt;&lt;dependentAssembly&gt;&lt;assemblyIdentity"System.Web.WebPages"publicKeyToken"31bf3856ad364e35"/&gt;&lt;bindingRedirectoldVersion"1.0.0.0-3.0.0.0newVersion3.0.0.0/&gt;&lt;/dependentAssembly&gt;&lt;!--WebGrease element removed for Clarity --&gt;</w:t>
+          <w:bdr w:val="none" w:sz="0" w:space="0" w:color="auto" w:frame="1"/>
+        </w:rPr>
+        <w:t>appSettings</w:t>
+      </w:r>
+      <w:proofErr w:type="spellEnd"/>
+      <w:r>
+        <w:rPr>
+          <w:rFonts w:ascii="Droid Sans Mono" w:eastAsia="Times New Roman" w:hAnsi="Droid Sans Mono" w:cs="Courier New"/>
+          <w:color w:val="333333"/>
+          <w:sz w:val="26"/>
+          <w:szCs w:val="26"/>
+          <w:bdr w:val="none" w:sz="0" w:space="0" w:color="auto" w:frame="1"/>
+        </w:rPr>
+        <w:t>&gt;</w:t>
+      </w:r>
+      <w:r>
+        <w:rPr>
+          <w:rFonts w:ascii="inherit" w:eastAsia="Times New Roman" w:hAnsi="inherit" w:cs="Helvetica"/>
+          <w:color w:val="333333"/>
+          <w:sz w:val="30"/>
+          <w:szCs w:val="30"/>
+        </w:rPr>
+        <w:t xml:space="preserve"> section and update the  </w:t>
+      </w:r>
+      <w:proofErr w:type="spellStart"/>
+      <w:r>
+        <w:rPr>
+          <w:rFonts w:ascii="inherit" w:eastAsia="Times New Roman" w:hAnsi="inherit" w:cs="Helvetica"/>
+          <w:color w:val="333333"/>
+          <w:sz w:val="30"/>
+          <w:szCs w:val="30"/>
+        </w:rPr>
+        <w:t>webpages:version</w:t>
+      </w:r>
+      <w:proofErr w:type="spellEnd"/>
+      <w:r>
+        <w:rPr>
+          <w:rFonts w:ascii="inherit" w:eastAsia="Times New Roman" w:hAnsi="inherit" w:cs="Helvetica"/>
+          <w:color w:val="333333"/>
+          <w:sz w:val="30"/>
+          <w:szCs w:val="30"/>
+        </w:rPr>
+        <w:t xml:space="preserve"> from 2.0.0.0.0 to 3.0.0.0 as shown below:</w:t>
+      </w:r>
+    </w:p>
+    <w:p>
+      <w:pPr>
+        <w:numPr>
+          <w:ilvl w:val="0"/>
+          <w:numId w:val="2"/>
+        </w:numPr>
+        <w:spacing w:after="0" w:line="450" w:lineRule="atLeast"/>
+        <w:ind w:left="-135"/>
+        <w:textAlignment w:val="baseline"/>
+        <w:rPr>
+          <w:rFonts w:ascii="inherit" w:eastAsia="Times New Roman" w:hAnsi="inherit" w:cs="Helvetica"/>
+          <w:color w:val="333333"/>
+          <w:sz w:val="30"/>
+          <w:szCs w:val="30"/>
+        </w:rPr>
+      </w:pPr>
+      <w:r>
+        <w:rPr>
+          <w:noProof/>
+        </w:rPr>
+        <w:lastRenderedPageBreak/>
+        <w:drawing>
+          <wp:inline distT="0" distB="0" distL="0" distR="0" wp14:anchorId="54B7DFA0" wp14:editId="2DF6CCDD">
+            <wp:extent cx="5943600" cy="1296035"/>
+            <wp:effectExtent l="0" t="0" r="0" b="0"/>
+            <wp:docPr id="3" name="Picture 3"/>
+            <wp:cNvGraphicFramePr>
+              <a:graphicFrameLocks xmlns:a="http://schemas.openxmlformats.org/drawingml/2006/main" noChangeAspect="1"/>
+            </wp:cNvGraphicFramePr>
+            <a:graphic xmlns:a="http://schemas.openxmlformats.org/drawingml/2006/main">
+              <a:graphicData uri="http://schemas.openxmlformats.org/drawingml/2006/picture">
+                <pic:pic xmlns:pic="http://schemas.openxmlformats.org/drawingml/2006/picture">
+                  <pic:nvPicPr>
+                    <pic:cNvPr id="1" name=""/>
+                    <pic:cNvPicPr/>
+                  </pic:nvPicPr>
+                  <pic:blipFill>
+                    <a:blip r:embed="rId11"/>
+                    <a:stretch>
+                      <a:fillRect/>
+                    </a:stretch>
+                  </pic:blipFill>
+                  <pic:spPr>
+                    <a:xfrm>
+                      <a:off x="0" y="0"/>
+                      <a:ext cx="5943600" cy="1296035"/>
+                    </a:xfrm>
+                    <a:prstGeom prst="rect">
+                      <a:avLst/>
+                    </a:prstGeom>
+                  </pic:spPr>
+                </pic:pic>
+              </a:graphicData>
+            </a:graphic>
+          </wp:inline>
+        </w:drawing>
+      </w:r>
+      <w:r>
+        <w:rPr>
+          <w:rFonts w:ascii="inherit" w:eastAsia="Times New Roman" w:hAnsi="inherit" w:cs="Helvetica"/>
+          <w:color w:val="333333"/>
+          <w:sz w:val="30"/>
+          <w:szCs w:val="30"/>
+        </w:rPr>
+        <w:t xml:space="preserve">Remove any trust levels other than </w:t>
+      </w:r>
+      <w:proofErr w:type="gramStart"/>
+      <w:r>
+        <w:rPr>
+          <w:rFonts w:ascii="inherit" w:eastAsia="Times New Roman" w:hAnsi="inherit" w:cs="Helvetica"/>
+          <w:color w:val="333333"/>
+          <w:sz w:val="30"/>
+          <w:szCs w:val="30"/>
+        </w:rPr>
+        <w:t>Full</w:t>
+      </w:r>
+      <w:proofErr w:type="gramEnd"/>
+      <w:r>
+        <w:rPr>
+          <w:rFonts w:ascii="inherit" w:eastAsia="Times New Roman" w:hAnsi="inherit" w:cs="Helvetica"/>
+          <w:color w:val="333333"/>
+          <w:sz w:val="30"/>
+          <w:szCs w:val="30"/>
+        </w:rPr>
+        <w:t>. For example:</w:t>
+      </w:r>
+    </w:p>
+    <w:p>
+      <w:pPr>
+        <w:spacing w:after="0" w:line="420" w:lineRule="atLeast"/>
+        <w:textAlignment w:val="baseline"/>
+        <w:outlineLvl w:val="1"/>
+        <w:rPr>
+          <w:rFonts w:ascii="Helvetica" w:eastAsia="Times New Roman" w:hAnsi="Helvetica" w:cs="Helvetica"/>
+          <w:b/>
+          <w:bCs/>
+          <w:color w:val="444444"/>
+          <w:sz w:val="51"/>
+          <w:szCs w:val="51"/>
+        </w:rPr>
+      </w:pPr>
+      <w:r>
+        <w:rPr>
+          <w:noProof/>
+        </w:rPr>
+        <w:drawing>
+          <wp:inline distT="0" distB="0" distL="0" distR="0" wp14:anchorId="52F320D5" wp14:editId="5D61D214">
+            <wp:extent cx="5943600" cy="622935"/>
+            <wp:effectExtent l="0" t="0" r="0" b="5715"/>
+            <wp:docPr id="4" name="Picture 4"/>
+            <wp:cNvGraphicFramePr>
+              <a:graphicFrameLocks xmlns:a="http://schemas.openxmlformats.org/drawingml/2006/main" noChangeAspect="1"/>
+            </wp:cNvGraphicFramePr>
+            <a:graphic xmlns:a="http://schemas.openxmlformats.org/drawingml/2006/main">
+              <a:graphicData uri="http://schemas.openxmlformats.org/drawingml/2006/picture">
+                <pic:pic xmlns:pic="http://schemas.openxmlformats.org/drawingml/2006/picture">
+                  <pic:nvPicPr>
+                    <pic:cNvPr id="1" name=""/>
+                    <pic:cNvPicPr/>
+                  </pic:nvPicPr>
+                  <pic:blipFill>
+                    <a:blip r:embed="rId12"/>
+                    <a:stretch>
+                      <a:fillRect/>
+                    </a:stretch>
+                  </pic:blipFill>
+                  <pic:spPr>
+                    <a:xfrm>
+                      <a:off x="0" y="0"/>
+                      <a:ext cx="5943600" cy="622935"/>
+                    </a:xfrm>
+                    <a:prstGeom prst="rect">
+                      <a:avLst/>
+                    </a:prstGeom>
+                  </pic:spPr>
+                </pic:pic>
+              </a:graphicData>
+            </a:graphic>
+          </wp:inline>
+        </w:drawing>
+      </w:r>
+      <w:r>
+        <w:rPr>
+          <w:rFonts w:ascii="Helvetica" w:eastAsia="Times New Roman" w:hAnsi="Helvetica" w:cs="Helvetica"/>
+          <w:b/>
+          <w:bCs/>
+          <w:color w:val="444444"/>
+          <w:sz w:val="51"/>
+          <w:szCs w:val="51"/>
+        </w:rPr>
+        <w:t>Update the </w:t>
+      </w:r>
+      <w:proofErr w:type="spellStart"/>
+      <w:r>
+        <w:rPr>
+          <w:rFonts w:ascii="inherit" w:eastAsia="Times New Roman" w:hAnsi="inherit" w:cs="Helvetica"/>
+          <w:b/>
+          <w:bCs/>
+          <w:i/>
+          <w:iCs/>
+          <w:color w:val="444444"/>
+          <w:sz w:val="51"/>
+          <w:szCs w:val="51"/>
+          <w:bdr w:val="none" w:sz="0" w:space="0" w:color="auto" w:frame="1"/>
+        </w:rPr>
+        <w:t>web.config</w:t>
+      </w:r>
+      <w:proofErr w:type="spellEnd"/>
+      <w:r>
+        <w:rPr>
+          <w:rFonts w:ascii="inherit" w:eastAsia="Times New Roman" w:hAnsi="inherit" w:cs="Helvetica"/>
+          <w:b/>
+          <w:bCs/>
+          <w:i/>
+          <w:iCs/>
+          <w:color w:val="444444"/>
+          <w:sz w:val="51"/>
+          <w:szCs w:val="51"/>
+          <w:bdr w:val="none" w:sz="0" w:space="0" w:color="auto" w:frame="1"/>
+        </w:rPr>
+        <w:t> </w:t>
+      </w:r>
+      <w:r>
+        <w:rPr>
+          <w:rFonts w:ascii="Helvetica" w:eastAsia="Times New Roman" w:hAnsi="Helvetica" w:cs="Helvetica"/>
+          <w:b/>
+          <w:bCs/>
+          <w:color w:val="444444"/>
+          <w:sz w:val="51"/>
+          <w:szCs w:val="51"/>
+        </w:rPr>
+        <w:t>files under the Views folder</w:t>
+      </w:r>
+    </w:p>
+    <w:p>
+      <w:pPr>
+        <w:spacing w:after="0" w:line="450" w:lineRule="atLeast"/>
+        <w:textAlignment w:val="baseline"/>
+        <w:rPr>
+          <w:rFonts w:ascii="inherit" w:eastAsia="Times New Roman" w:hAnsi="inherit" w:cs="Helvetica"/>
+          <w:color w:val="333333"/>
+          <w:sz w:val="30"/>
+          <w:szCs w:val="30"/>
+        </w:rPr>
+      </w:pPr>
+      <w:r>
+        <w:rPr>
+          <w:rFonts w:ascii="inherit" w:eastAsia="Times New Roman" w:hAnsi="inherit" w:cs="Helvetica"/>
+          <w:color w:val="333333"/>
+          <w:sz w:val="30"/>
+          <w:szCs w:val="30"/>
+        </w:rPr>
+        <w:t>If your application is using areas, you will also need to update each </w:t>
+      </w:r>
+      <w:proofErr w:type="spellStart"/>
+      <w:r>
+        <w:rPr>
+          <w:rFonts w:ascii="inherit" w:eastAsia="Times New Roman" w:hAnsi="inherit" w:cs="Helvetica"/>
+          <w:i/>
+          <w:iCs/>
+          <w:color w:val="333333"/>
+          <w:sz w:val="30"/>
+          <w:szCs w:val="30"/>
+          <w:bdr w:val="none" w:sz="0" w:space="0" w:color="auto" w:frame="1"/>
+        </w:rPr>
+        <w:t>web.config</w:t>
+      </w:r>
+      <w:proofErr w:type="spellEnd"/>
+      <w:r>
+        <w:rPr>
+          <w:rFonts w:ascii="inherit" w:eastAsia="Times New Roman" w:hAnsi="inherit" w:cs="Helvetica"/>
+          <w:color w:val="333333"/>
+          <w:sz w:val="30"/>
+          <w:szCs w:val="30"/>
+        </w:rPr>
+        <w:t> file in the </w:t>
+      </w:r>
+      <w:proofErr w:type="spellStart"/>
+      <w:r>
+        <w:rPr>
+          <w:rFonts w:ascii="inherit" w:eastAsia="Times New Roman" w:hAnsi="inherit" w:cs="Helvetica"/>
+          <w:i/>
+          <w:iCs/>
+          <w:color w:val="333333"/>
+          <w:sz w:val="30"/>
+          <w:szCs w:val="30"/>
+          <w:bdr w:val="none" w:sz="0" w:space="0" w:color="auto" w:frame="1"/>
+        </w:rPr>
+        <w:t>Views</w:t>
+      </w:r>
+      <w:r>
+        <w:rPr>
+          <w:rFonts w:ascii="inherit" w:eastAsia="Times New Roman" w:hAnsi="inherit" w:cs="Helvetica"/>
+          <w:color w:val="333333"/>
+          <w:sz w:val="30"/>
+          <w:szCs w:val="30"/>
+        </w:rPr>
+        <w:t>sub</w:t>
+      </w:r>
+      <w:proofErr w:type="spellEnd"/>
+      <w:r>
+        <w:rPr>
+          <w:rFonts w:ascii="inherit" w:eastAsia="Times New Roman" w:hAnsi="inherit" w:cs="Helvetica"/>
+          <w:color w:val="333333"/>
+          <w:sz w:val="30"/>
+          <w:szCs w:val="30"/>
+        </w:rPr>
+        <w:t>-folder of each Area folder.</w:t>
+      </w:r>
+    </w:p>
+    <w:p>
+      <w:pPr>
+        <w:numPr>
+          <w:ilvl w:val="0"/>
+          <w:numId w:val="3"/>
+        </w:numPr>
+        <w:spacing w:after="0" w:line="450" w:lineRule="atLeast"/>
+        <w:ind w:left="-135"/>
+        <w:textAlignment w:val="baseline"/>
+        <w:rPr>
+          <w:rFonts w:ascii="inherit" w:eastAsia="Times New Roman" w:hAnsi="inherit" w:cs="Helvetica"/>
+          <w:color w:val="333333"/>
+          <w:sz w:val="30"/>
+          <w:szCs w:val="30"/>
+        </w:rPr>
+      </w:pPr>
+      <w:r>
+        <w:rPr>
+          <w:rFonts w:ascii="inherit" w:eastAsia="Times New Roman" w:hAnsi="inherit" w:cs="Helvetica"/>
+          <w:color w:val="333333"/>
+          <w:sz w:val="30"/>
+          <w:szCs w:val="30"/>
+        </w:rPr>
+        <w:t>Update all elements that contain “</w:t>
+      </w:r>
+      <w:proofErr w:type="spellStart"/>
+      <w:r>
+        <w:rPr>
+          <w:rFonts w:ascii="inherit" w:eastAsia="Times New Roman" w:hAnsi="inherit" w:cs="Helvetica"/>
+          <w:color w:val="333333"/>
+          <w:sz w:val="30"/>
+          <w:szCs w:val="30"/>
+        </w:rPr>
+        <w:t>System.Web.Mvc</w:t>
+      </w:r>
+      <w:proofErr w:type="spellEnd"/>
+      <w:r>
+        <w:rPr>
+          <w:rFonts w:ascii="inherit" w:eastAsia="Times New Roman" w:hAnsi="inherit" w:cs="Helvetica"/>
+          <w:color w:val="333333"/>
+          <w:sz w:val="30"/>
+          <w:szCs w:val="30"/>
+        </w:rPr>
+        <w:t>” from version “4.0.0.0”</w:t>
+      </w:r>
+      <w:proofErr w:type="gramStart"/>
+      <w:r>
+        <w:rPr>
+          <w:rFonts w:ascii="inherit" w:eastAsia="Times New Roman" w:hAnsi="inherit" w:cs="Helvetica"/>
+          <w:color w:val="333333"/>
+          <w:sz w:val="30"/>
+          <w:szCs w:val="30"/>
+        </w:rPr>
+        <w:t>  to</w:t>
+      </w:r>
+      <w:proofErr w:type="gramEnd"/>
+      <w:r>
+        <w:rPr>
+          <w:rFonts w:ascii="inherit" w:eastAsia="Times New Roman" w:hAnsi="inherit" w:cs="Helvetica"/>
+          <w:color w:val="333333"/>
+          <w:sz w:val="30"/>
+          <w:szCs w:val="30"/>
+        </w:rPr>
+        <w:t>  version“5.0.0.0”.</w:t>
+      </w:r>
+    </w:p>
+    <w:p>
+      <w:pPr>
+        <w:spacing w:after="0" w:line="450" w:lineRule="atLeast"/>
+        <w:ind w:left="-135"/>
+        <w:textAlignment w:val="baseline"/>
+        <w:rPr>
+          <w:rFonts w:ascii="inherit" w:eastAsia="Times New Roman" w:hAnsi="inherit" w:cs="Helvetica"/>
+          <w:color w:val="333333"/>
+          <w:sz w:val="30"/>
+          <w:szCs w:val="30"/>
+        </w:rPr>
+      </w:pPr>
+      <w:r>
+        <w:rPr>
+          <w:noProof/>
+        </w:rPr>
+        <w:drawing>
+          <wp:inline distT="0" distB="0" distL="0" distR="0" wp14:anchorId="4FAF1BC1" wp14:editId="6CBD59F4">
+            <wp:extent cx="5943600" cy="1779905"/>
+            <wp:effectExtent l="0" t="0" r="0" b="0"/>
+            <wp:docPr id="6" name="Picture 6"/>
+            <wp:cNvGraphicFramePr>
+              <a:graphicFrameLocks xmlns:a="http://schemas.openxmlformats.org/drawingml/2006/main" noChangeAspect="1"/>
+            </wp:cNvGraphicFramePr>
+            <a:graphic xmlns:a="http://schemas.openxmlformats.org/drawingml/2006/main">
+              <a:graphicData uri="http://schemas.openxmlformats.org/drawingml/2006/picture">
+                <pic:pic xmlns:pic="http://schemas.openxmlformats.org/drawingml/2006/picture">
+                  <pic:nvPicPr>
+                    <pic:cNvPr id="1" name=""/>
+                    <pic:cNvPicPr/>
+                  </pic:nvPicPr>
+                  <pic:blipFill>
+                    <a:blip r:embed="rId13"/>
+                    <a:stretch>
+                      <a:fillRect/>
+                    </a:stretch>
+                  </pic:blipFill>
+                  <pic:spPr>
+                    <a:xfrm>
+                      <a:off x="0" y="0"/>
+                      <a:ext cx="5943600" cy="1779905"/>
+                    </a:xfrm>
+                    <a:prstGeom prst="rect">
+                      <a:avLst/>
+                    </a:prstGeom>
+                  </pic:spPr>
+                </pic:pic>
+              </a:graphicData>
+            </a:graphic>
+          </wp:inline>
+        </w:drawing>
+      </w:r>
+      <w:r>
+        <w:rPr>
+          <w:noProof/>
+        </w:rPr>
+        <w:drawing>
+          <wp:inline distT="0" distB="0" distL="0" distR="0" wp14:anchorId="1A96B527" wp14:editId="22B05470">
+            <wp:extent cx="5943600" cy="2135505"/>
+            <wp:effectExtent l="0" t="0" r="0" b="0"/>
+            <wp:docPr id="7" name="Picture 7"/>
+            <wp:cNvGraphicFramePr>
+              <a:graphicFrameLocks xmlns:a="http://schemas.openxmlformats.org/drawingml/2006/main" noChangeAspect="1"/>
+            </wp:cNvGraphicFramePr>
+            <a:graphic xmlns:a="http://schemas.openxmlformats.org/drawingml/2006/main">
+              <a:graphicData uri="http://schemas.openxmlformats.org/drawingml/2006/picture">
+                <pic:pic xmlns:pic="http://schemas.openxmlformats.org/drawingml/2006/picture">
+                  <pic:nvPicPr>
+                    <pic:cNvPr id="1" name=""/>
+                    <pic:cNvPicPr/>
+                  </pic:nvPicPr>
+                  <pic:blipFill>
+                    <a:blip r:embed="rId14"/>
+                    <a:stretch>
+                      <a:fillRect/>
+                    </a:stretch>
+                  </pic:blipFill>
+                  <pic:spPr>
+                    <a:xfrm>
+                      <a:off x="0" y="0"/>
+                      <a:ext cx="5943600" cy="2135505"/>
+                    </a:xfrm>
+                    <a:prstGeom prst="rect">
+                      <a:avLst/>
+                    </a:prstGeom>
+                  </pic:spPr>
+                </pic:pic>
+              </a:graphicData>
+            </a:graphic>
+          </wp:inline>
+        </w:drawing>
+      </w:r>
+    </w:p>
+    <w:p>
+      <w:pPr>
+        <w:numPr>
+          <w:ilvl w:val="0"/>
+          <w:numId w:val="3"/>
+        </w:numPr>
+        <w:spacing w:after="0" w:line="450" w:lineRule="atLeast"/>
+        <w:ind w:left="-135"/>
+        <w:textAlignment w:val="baseline"/>
+        <w:rPr>
+          <w:rFonts w:ascii="inherit" w:eastAsia="Times New Roman" w:hAnsi="inherit" w:cs="Helvetica"/>
+          <w:color w:val="333333"/>
+          <w:sz w:val="30"/>
+          <w:szCs w:val="30"/>
+        </w:rPr>
+      </w:pPr>
+      <w:r>
+        <w:rPr>
+          <w:rFonts w:ascii="inherit" w:eastAsia="Times New Roman" w:hAnsi="inherit" w:cs="Helvetica"/>
+          <w:color w:val="333333"/>
+          <w:sz w:val="30"/>
+          <w:szCs w:val="30"/>
+        </w:rPr>
+        <w:lastRenderedPageBreak/>
+        <w:t>Update all elements that contain “</w:t>
+      </w:r>
+      <w:proofErr w:type="spellStart"/>
+      <w:r>
+        <w:rPr>
+          <w:rFonts w:ascii="inherit" w:eastAsia="Times New Roman" w:hAnsi="inherit" w:cs="Helvetica"/>
+          <w:color w:val="333333"/>
+          <w:sz w:val="30"/>
+          <w:szCs w:val="30"/>
+        </w:rPr>
+        <w:t>System.Web.WebPages.Razor</w:t>
+      </w:r>
+      <w:proofErr w:type="spellEnd"/>
+      <w:r>
+        <w:rPr>
+          <w:rFonts w:ascii="inherit" w:eastAsia="Times New Roman" w:hAnsi="inherit" w:cs="Helvetica"/>
+          <w:color w:val="333333"/>
+          <w:sz w:val="30"/>
+          <w:szCs w:val="30"/>
+        </w:rPr>
+        <w:t>”</w:t>
+      </w:r>
+      <w:proofErr w:type="gramStart"/>
+      <w:r>
+        <w:rPr>
+          <w:rFonts w:ascii="inherit" w:eastAsia="Times New Roman" w:hAnsi="inherit" w:cs="Helvetica"/>
+          <w:color w:val="333333"/>
+          <w:sz w:val="30"/>
+          <w:szCs w:val="30"/>
+        </w:rPr>
+        <w:t>  from</w:t>
+      </w:r>
+      <w:proofErr w:type="gramEnd"/>
+      <w:r>
+        <w:rPr>
+          <w:rFonts w:ascii="inherit" w:eastAsia="Times New Roman" w:hAnsi="inherit" w:cs="Helvetica"/>
+          <w:color w:val="333333"/>
+          <w:sz w:val="30"/>
+          <w:szCs w:val="30"/>
+        </w:rPr>
+        <w:t>  version “2.0.0.0”  to  version“3.0.0.0”. If this section contains “</w:t>
+      </w:r>
+      <w:proofErr w:type="spellStart"/>
+      <w:r>
+        <w:rPr>
+          <w:rFonts w:ascii="inherit" w:eastAsia="Times New Roman" w:hAnsi="inherit" w:cs="Helvetica"/>
+          <w:color w:val="333333"/>
+          <w:sz w:val="30"/>
+          <w:szCs w:val="30"/>
+        </w:rPr>
+        <w:t>System.Web.WebPages</w:t>
+      </w:r>
+      <w:proofErr w:type="spellEnd"/>
+      <w:r>
+        <w:rPr>
+          <w:rFonts w:ascii="inherit" w:eastAsia="Times New Roman" w:hAnsi="inherit" w:cs="Helvetica"/>
+          <w:color w:val="333333"/>
+          <w:sz w:val="30"/>
+          <w:szCs w:val="30"/>
+        </w:rPr>
+        <w:t>”,  update those elements from  version “2.0.0.0” to  version“3.0.0.0”</w:t>
+      </w:r>
+    </w:p>
+    <w:p>
+      <w:pPr>
+        <w:spacing w:after="0" w:line="450" w:lineRule="atLeast"/>
+        <w:ind w:left="-135"/>
+        <w:textAlignment w:val="baseline"/>
+        <w:rPr>
+          <w:rFonts w:ascii="inherit" w:eastAsia="Times New Roman" w:hAnsi="inherit" w:cs="Helvetica"/>
+          <w:color w:val="333333"/>
+          <w:sz w:val="30"/>
+          <w:szCs w:val="30"/>
+        </w:rPr>
+      </w:pPr>
+      <w:r>
+        <w:rPr>
+          <w:noProof/>
+        </w:rPr>
+        <w:drawing>
+          <wp:inline distT="0" distB="0" distL="0" distR="0" wp14:anchorId="7190C2C7" wp14:editId="4634EBB4">
+            <wp:extent cx="5943600" cy="1437005"/>
+            <wp:effectExtent l="0" t="0" r="0" b="0"/>
+            <wp:docPr id="8" name="Picture 8"/>
+            <wp:cNvGraphicFramePr>
+              <a:graphicFrameLocks xmlns:a="http://schemas.openxmlformats.org/drawingml/2006/main" noChangeAspect="1"/>
+            </wp:cNvGraphicFramePr>
+            <a:graphic xmlns:a="http://schemas.openxmlformats.org/drawingml/2006/main">
+              <a:graphicData uri="http://schemas.openxmlformats.org/drawingml/2006/picture">
+                <pic:pic xmlns:pic="http://schemas.openxmlformats.org/drawingml/2006/picture">
+                  <pic:nvPicPr>
+                    <pic:cNvPr id="1" name=""/>
+                    <pic:cNvPicPr/>
+                  </pic:nvPicPr>
+                  <pic:blipFill>
+                    <a:blip r:embed="rId15"/>
+                    <a:stretch>
+                      <a:fillRect/>
+                    </a:stretch>
+                  </pic:blipFill>
+                  <pic:spPr>
+                    <a:xfrm>
+                      <a:off x="0" y="0"/>
+                      <a:ext cx="5943600" cy="1437005"/>
+                    </a:xfrm>
+                    <a:prstGeom prst="rect">
+                      <a:avLst/>
+                    </a:prstGeom>
+                  </pic:spPr>
+                </pic:pic>
+              </a:graphicData>
+            </a:graphic>
+          </wp:inline>
+        </w:drawing>
+      </w:r>
+      <w:bookmarkStart w:id="0" w:name="_GoBack"/>
+      <w:bookmarkEnd w:id="0"/>
+    </w:p>
+    <w:p>
+      <w:pPr>
+        <w:numPr>
+          <w:ilvl w:val="0"/>
+          <w:numId w:val="3"/>
+        </w:numPr>
+        <w:spacing w:after="0" w:line="450" w:lineRule="atLeast"/>
+        <w:ind w:left="-135"/>
+        <w:textAlignment w:val="baseline"/>
+        <w:rPr>
+          <w:rFonts w:ascii="inherit" w:eastAsia="Times New Roman" w:hAnsi="inherit" w:cs="Helvetica"/>
+          <w:color w:val="333333"/>
+          <w:sz w:val="30"/>
+          <w:szCs w:val="30"/>
+        </w:rPr>
+      </w:pPr>
+      <w:r>
+        <w:rPr>
+          <w:rFonts w:ascii="inherit" w:eastAsia="Times New Roman" w:hAnsi="inherit" w:cs="Helvetica"/>
+          <w:color w:val="333333"/>
+          <w:sz w:val="30"/>
+          <w:szCs w:val="30"/>
+        </w:rPr>
+        <w:t>If you removed the </w:t>
+      </w:r>
+      <w:r>
+        <w:rPr>
+          <w:rFonts w:ascii="Droid Sans Mono" w:eastAsia="Times New Roman" w:hAnsi="Droid Sans Mono" w:cs="Courier New"/>
+          <w:color w:val="333333"/>
+          <w:sz w:val="26"/>
+          <w:szCs w:val="26"/>
+          <w:bdr w:val="none" w:sz="0" w:space="0" w:color="auto" w:frame="1"/>
+        </w:rPr>
+        <w:t>Microsoft-Web-Helpers</w:t>
+      </w:r>
+      <w:r>
+        <w:rPr>
+          <w:rFonts w:ascii="inherit" w:eastAsia="Times New Roman" w:hAnsi="inherit" w:cs="Helvetica"/>
+          <w:color w:val="333333"/>
+          <w:sz w:val="30"/>
+          <w:szCs w:val="30"/>
+        </w:rPr>
+        <w:t> </w:t>
+      </w:r>
+      <w:proofErr w:type="spellStart"/>
+      <w:r>
+        <w:rPr>
+          <w:rFonts w:ascii="inherit" w:eastAsia="Times New Roman" w:hAnsi="inherit" w:cs="Helvetica"/>
+          <w:color w:val="333333"/>
+          <w:sz w:val="30"/>
+          <w:szCs w:val="30"/>
+        </w:rPr>
+        <w:t>NuGet</w:t>
+      </w:r>
+      <w:proofErr w:type="spellEnd"/>
+      <w:r>
+        <w:rPr>
+          <w:rFonts w:ascii="inherit" w:eastAsia="Times New Roman" w:hAnsi="inherit" w:cs="Helvetica"/>
+          <w:color w:val="333333"/>
+          <w:sz w:val="30"/>
+          <w:szCs w:val="30"/>
+        </w:rPr>
+        <w:t xml:space="preserve"> package in a  previous step, </w:t>
+      </w:r>
+      <w:proofErr w:type="spellStart"/>
+      <w:r>
+        <w:rPr>
+          <w:rFonts w:ascii="inherit" w:eastAsia="Times New Roman" w:hAnsi="inherit" w:cs="Helvetica"/>
+          <w:color w:val="333333"/>
+          <w:sz w:val="30"/>
+          <w:szCs w:val="30"/>
+        </w:rPr>
+        <w:t>install</w:t>
+      </w:r>
+      <w:r>
+        <w:rPr>
+          <w:rFonts w:ascii="Droid Sans Mono" w:eastAsia="Times New Roman" w:hAnsi="Droid Sans Mono" w:cs="Courier New"/>
+          <w:color w:val="333333"/>
+          <w:sz w:val="26"/>
+          <w:szCs w:val="26"/>
+          <w:bdr w:val="none" w:sz="0" w:space="0" w:color="auto" w:frame="1"/>
+        </w:rPr>
+        <w:t>Microsoft.AspNet.WebHelpers</w:t>
+      </w:r>
+      <w:proofErr w:type="spellEnd"/>
+      <w:r>
+        <w:rPr>
+          <w:rFonts w:ascii="inherit" w:eastAsia="Times New Roman" w:hAnsi="inherit" w:cs="Helvetica"/>
+          <w:color w:val="333333"/>
+          <w:sz w:val="30"/>
+          <w:szCs w:val="30"/>
+        </w:rPr>
+        <w:t>  with  the following command in the PMC:</w:t>
+      </w:r>
+      <w:r>
+        <w:rPr>
+          <w:rFonts w:ascii="inherit" w:eastAsia="Times New Roman" w:hAnsi="inherit" w:cs="Helvetica"/>
+          <w:color w:val="333333"/>
+          <w:sz w:val="30"/>
+          <w:szCs w:val="30"/>
+        </w:rPr>
+        <w:br/>
+      </w:r>
+      <w:r>
+        <w:rPr>
+          <w:rFonts w:ascii="Droid Sans Mono" w:eastAsia="Times New Roman" w:hAnsi="Droid Sans Mono" w:cs="Courier New"/>
+          <w:color w:val="333333"/>
+          <w:sz w:val="26"/>
+          <w:szCs w:val="26"/>
+          <w:bdr w:val="none" w:sz="0" w:space="0" w:color="auto" w:frame="1"/>
+        </w:rPr>
+        <w:t xml:space="preserve">Install-Package -Id  </w:t>
+      </w:r>
+      <w:proofErr w:type="spellStart"/>
+      <w:r>
+        <w:rPr>
+          <w:rFonts w:ascii="Droid Sans Mono" w:eastAsia="Times New Roman" w:hAnsi="Droid Sans Mono" w:cs="Courier New"/>
+          <w:color w:val="333333"/>
+          <w:sz w:val="26"/>
+          <w:szCs w:val="26"/>
+          <w:bdr w:val="none" w:sz="0" w:space="0" w:color="auto" w:frame="1"/>
+        </w:rPr>
+        <w:t>Microsoft.AspNet.WebHelpers</w:t>
+      </w:r>
+      <w:proofErr w:type="spellEnd"/>
+    </w:p>
+    <w:p>
+      <w:pPr>
+        <w:numPr>
+          <w:ilvl w:val="0"/>
+          <w:numId w:val="3"/>
+        </w:numPr>
+        <w:spacing w:after="0" w:line="450" w:lineRule="atLeast"/>
+        <w:ind w:left="-135"/>
+        <w:textAlignment w:val="baseline"/>
+        <w:rPr>
+          <w:rFonts w:ascii="inherit" w:eastAsia="Times New Roman" w:hAnsi="inherit" w:cs="Helvetica"/>
+          <w:color w:val="333333"/>
+          <w:sz w:val="30"/>
+          <w:szCs w:val="30"/>
+        </w:rPr>
+      </w:pPr>
+      <w:r>
+        <w:rPr>
+          <w:rFonts w:ascii="inherit" w:eastAsia="Times New Roman" w:hAnsi="inherit" w:cs="Helvetica"/>
+          <w:color w:val="333333"/>
+          <w:sz w:val="30"/>
+          <w:szCs w:val="30"/>
+        </w:rPr>
+        <w:t>If your app uses the</w:t>
+      </w:r>
+      <w:proofErr w:type="gramStart"/>
+      <w:r>
+        <w:rPr>
+          <w:rFonts w:ascii="inherit" w:eastAsia="Times New Roman" w:hAnsi="inherit" w:cs="Helvetica"/>
+          <w:color w:val="333333"/>
+          <w:sz w:val="30"/>
+          <w:szCs w:val="30"/>
+        </w:rPr>
+        <w:t>  </w:t>
+      </w:r>
+      <w:proofErr w:type="spellStart"/>
+      <w:proofErr w:type="gramEnd"/>
+      <w:r>
+        <w:rPr>
+          <w:rFonts w:ascii="inherit" w:eastAsia="Times New Roman" w:hAnsi="inherit" w:cs="Helvetica"/>
+          <w:color w:val="333333"/>
+          <w:sz w:val="30"/>
+          <w:szCs w:val="30"/>
+        </w:rPr>
+        <w:fldChar w:fldCharType="begin"/>
+      </w:r>
+      <w:r>
+        <w:rPr>
+          <w:rFonts w:ascii="inherit" w:eastAsia="Times New Roman" w:hAnsi="inherit" w:cs="Helvetica"/>
+          <w:color w:val="333333"/>
+          <w:sz w:val="30"/>
+          <w:szCs w:val="30"/>
+        </w:rPr>
+        <w:instrText xml:space="preserve"> HYPERLINK "http://msdn.microsoft.com/en-us/library/system.web.security.roleprincipal.isinrole(v=vs.110).aspx" \t "_blank" </w:instrText>
+      </w:r>
+      <w:r>
+        <w:rPr>
+          <w:rFonts w:ascii="inherit" w:eastAsia="Times New Roman" w:hAnsi="inherit" w:cs="Helvetica"/>
+          <w:color w:val="333333"/>
+          <w:sz w:val="30"/>
+          <w:szCs w:val="30"/>
+        </w:rPr>
+        <w:fldChar w:fldCharType="separate"/>
+      </w:r>
+      <w:r>
+        <w:rPr>
+          <w:rFonts w:ascii="inherit" w:eastAsia="Times New Roman" w:hAnsi="inherit" w:cs="Helvetica"/>
+          <w:color w:val="333333"/>
+          <w:sz w:val="30"/>
+          <w:szCs w:val="30"/>
+          <w:u w:val="single"/>
+          <w:bdr w:val="none" w:sz="0" w:space="0" w:color="auto" w:frame="1"/>
+        </w:rPr>
+        <w:t>User.IsInRole</w:t>
+      </w:r>
+      <w:proofErr w:type="spellEnd"/>
+      <w:r>
+        <w:rPr>
+          <w:rFonts w:ascii="inherit" w:eastAsia="Times New Roman" w:hAnsi="inherit" w:cs="Helvetica"/>
+          <w:color w:val="333333"/>
+          <w:sz w:val="30"/>
+          <w:szCs w:val="30"/>
+          <w:u w:val="single"/>
+          <w:bdr w:val="none" w:sz="0" w:space="0" w:color="auto" w:frame="1"/>
+        </w:rPr>
+        <w:t>()</w:t>
+      </w:r>
+      <w:r>
+        <w:rPr>
+          <w:rFonts w:ascii="inherit" w:eastAsia="Times New Roman" w:hAnsi="inherit" w:cs="Helvetica"/>
+          <w:color w:val="333333"/>
+          <w:sz w:val="30"/>
+          <w:szCs w:val="30"/>
+        </w:rPr>
+        <w:fldChar w:fldCharType="end"/>
+      </w:r>
+      <w:r>
+        <w:rPr>
+          <w:rFonts w:ascii="inherit" w:eastAsia="Times New Roman" w:hAnsi="inherit" w:cs="Helvetica"/>
+          <w:color w:val="333333"/>
+          <w:sz w:val="30"/>
+          <w:szCs w:val="30"/>
+        </w:rPr>
+        <w:t> method, add the following to the </w:t>
+      </w:r>
+      <w:proofErr w:type="spellStart"/>
+      <w:r>
+        <w:rPr>
+          <w:rFonts w:ascii="inherit" w:eastAsia="Times New Roman" w:hAnsi="inherit" w:cs="Helvetica"/>
+          <w:i/>
+          <w:iCs/>
+          <w:color w:val="333333"/>
+          <w:sz w:val="30"/>
+          <w:szCs w:val="30"/>
+          <w:bdr w:val="none" w:sz="0" w:space="0" w:color="auto" w:frame="1"/>
+        </w:rPr>
+        <w:t>Web.config</w:t>
+      </w:r>
+      <w:proofErr w:type="spellEnd"/>
+      <w:r>
+        <w:rPr>
+          <w:rFonts w:ascii="inherit" w:eastAsia="Times New Roman" w:hAnsi="inherit" w:cs="Helvetica"/>
+          <w:color w:val="333333"/>
+          <w:sz w:val="30"/>
+          <w:szCs w:val="30"/>
+        </w:rPr>
+        <w:t> file.</w:t>
       </w:r>
     </w:p>
     <w:p>
@@ -3557,807 +5125,6 @@
           <w:sz w:val="26"/>
           <w:szCs w:val="26"/>
         </w:rPr>
-        <w:t>  &lt;/assemblyBinding</w:t>
-      </w:r>
-    </w:p>
-    <w:p>
-      <w:pPr>
-        <w:numPr>
-          <w:ilvl w:val="0"/>
-          <w:numId w:val="2"/>
-        </w:numPr>
-        <w:spacing w:after="0" w:line="450" w:lineRule="atLeast"/>
-        <w:ind w:left="-135"/>
-        <w:textAlignment w:val="baseline"/>
-        <w:rPr>
-          <w:rFonts w:ascii="inherit" w:eastAsia="Times New Roman" w:hAnsi="inherit" w:cs="Helvetica"/>
-          <w:color w:val="333333"/>
-          <w:sz w:val="30"/>
-          <w:szCs w:val="30"/>
-        </w:rPr>
-      </w:pPr>
-      <w:r>
-        <w:rPr>
-          <w:rFonts w:ascii="inherit" w:eastAsia="Times New Roman" w:hAnsi="inherit" w:cs="Helvetica"/>
-          <w:color w:val="333333"/>
-          <w:sz w:val="30"/>
-          <w:szCs w:val="30"/>
-        </w:rPr>
-        <w:t>Locate the </w:t>
-      </w:r>
-      <w:r>
-        <w:rPr>
-          <w:rFonts w:ascii="Droid Sans Mono" w:eastAsia="Times New Roman" w:hAnsi="Droid Sans Mono" w:cs="Courier New"/>
-          <w:color w:val="333333"/>
-          <w:sz w:val="26"/>
-          <w:szCs w:val="26"/>
-          <w:bdr w:val="none" w:sz="0" w:space="0" w:color="auto" w:frame="1"/>
-        </w:rPr>
-        <w:t>&lt;appSettings&gt;</w:t>
-      </w:r>
-      <w:r>
-        <w:rPr>
-          <w:rFonts w:ascii="inherit" w:eastAsia="Times New Roman" w:hAnsi="inherit" w:cs="Helvetica"/>
-          <w:color w:val="333333"/>
-          <w:sz w:val="30"/>
-          <w:szCs w:val="30"/>
-        </w:rPr>
-        <w:t> section and update the  webpages:version from 2.0.0.0.0 to 3.0.0.0 as shown below:</w:t>
-      </w:r>
-    </w:p>
-    <w:p>
-      <w:pPr>
-        <w:shd w:val="clear" w:color="auto" w:fill="FFFFFF"/>
-        <w:tabs>
-          <w:tab w:val="left" w:pos="916"/>
-          <w:tab w:val="left" w:pos="1832"/>
-          <w:tab w:val="left" w:pos="2748"/>
-          <w:tab w:val="left" w:pos="3664"/>
-          <w:tab w:val="left" w:pos="4580"/>
-          <w:tab w:val="left" w:pos="5496"/>
-          <w:tab w:val="left" w:pos="6412"/>
-          <w:tab w:val="left" w:pos="7328"/>
-          <w:tab w:val="left" w:pos="8244"/>
-          <w:tab w:val="left" w:pos="9160"/>
-          <w:tab w:val="left" w:pos="10076"/>
-          <w:tab w:val="left" w:pos="10992"/>
-          <w:tab w:val="left" w:pos="11908"/>
-          <w:tab w:val="left" w:pos="12824"/>
-          <w:tab w:val="left" w:pos="13740"/>
-          <w:tab w:val="left" w:pos="14656"/>
-        </w:tabs>
-        <w:spacing w:after="0" w:line="420" w:lineRule="atLeast"/>
-        <w:ind w:left="-135"/>
-        <w:textAlignment w:val="baseline"/>
-        <w:rPr>
-          <w:rFonts w:ascii="Droid Sans Mono" w:eastAsia="Times New Roman" w:hAnsi="Droid Sans Mono" w:cs="Courier New"/>
-          <w:color w:val="333333"/>
-          <w:sz w:val="26"/>
-          <w:szCs w:val="26"/>
-        </w:rPr>
-      </w:pPr>
-      <w:r>
-        <w:rPr>
-          <w:rFonts w:ascii="Droid Sans Mono" w:eastAsia="Times New Roman" w:hAnsi="Droid Sans Mono" w:cs="Courier New"/>
-          <w:color w:val="333333"/>
-          <w:sz w:val="26"/>
-          <w:szCs w:val="26"/>
-        </w:rPr>
-        <w:lastRenderedPageBreak/>
-        <w:t>&lt;appSettings&gt;&lt;add"webpages:Version"value3.0.0.0/&gt;&lt;add"webpages:Enabled"value"false"/&gt;&lt;add"PreserveLoginUrl"value"true"/&gt;&lt;add"ClientValidationEnabled"value"true"/&gt;&lt;add"UnobtrusiveJavaScriptEnabled"value"true"/&gt;&lt;/appSettings&gt;</w:t>
-      </w:r>
-    </w:p>
-    <w:p>
-      <w:pPr>
-        <w:numPr>
-          <w:ilvl w:val="0"/>
-          <w:numId w:val="2"/>
-        </w:numPr>
-        <w:spacing w:after="0" w:line="450" w:lineRule="atLeast"/>
-        <w:ind w:left="-135"/>
-        <w:textAlignment w:val="baseline"/>
-        <w:rPr>
-          <w:rFonts w:ascii="inherit" w:eastAsia="Times New Roman" w:hAnsi="inherit" w:cs="Helvetica"/>
-          <w:color w:val="333333"/>
-          <w:sz w:val="30"/>
-          <w:szCs w:val="30"/>
-        </w:rPr>
-      </w:pPr>
-      <w:r>
-        <w:rPr>
-          <w:rFonts w:ascii="inherit" w:eastAsia="Times New Roman" w:hAnsi="inherit" w:cs="Helvetica"/>
-          <w:color w:val="333333"/>
-          <w:sz w:val="30"/>
-          <w:szCs w:val="30"/>
-        </w:rPr>
-        <w:t>Remove any trust levels other than Full. For example:</w:t>
-      </w:r>
-    </w:p>
-    <w:p>
-      <w:pPr>
-        <w:shd w:val="clear" w:color="auto" w:fill="FFFFFF"/>
-        <w:tabs>
-          <w:tab w:val="left" w:pos="916"/>
-          <w:tab w:val="left" w:pos="1832"/>
-          <w:tab w:val="left" w:pos="2748"/>
-          <w:tab w:val="left" w:pos="3664"/>
-          <w:tab w:val="left" w:pos="4580"/>
-          <w:tab w:val="left" w:pos="5496"/>
-          <w:tab w:val="left" w:pos="6412"/>
-          <w:tab w:val="left" w:pos="7328"/>
-          <w:tab w:val="left" w:pos="8244"/>
-          <w:tab w:val="left" w:pos="9160"/>
-          <w:tab w:val="left" w:pos="10076"/>
-          <w:tab w:val="left" w:pos="10992"/>
-          <w:tab w:val="left" w:pos="11908"/>
-          <w:tab w:val="left" w:pos="12824"/>
-          <w:tab w:val="left" w:pos="13740"/>
-          <w:tab w:val="left" w:pos="14656"/>
-        </w:tabs>
-        <w:spacing w:after="0" w:line="420" w:lineRule="atLeast"/>
-        <w:ind w:left="-135"/>
-        <w:textAlignment w:val="baseline"/>
-        <w:rPr>
-          <w:rFonts w:ascii="Droid Sans Mono" w:eastAsia="Times New Roman" w:hAnsi="Droid Sans Mono" w:cs="Courier New"/>
-          <w:color w:val="333333"/>
-          <w:sz w:val="26"/>
-          <w:szCs w:val="26"/>
-        </w:rPr>
-      </w:pPr>
-      <w:r>
-        <w:rPr>
-          <w:rFonts w:ascii="Droid Sans Mono" w:eastAsia="Times New Roman" w:hAnsi="Droid Sans Mono" w:cs="Courier New"/>
-          <w:color w:val="333333"/>
-          <w:sz w:val="26"/>
-          <w:szCs w:val="26"/>
-        </w:rPr>
-        <w:t>&lt;securityPolicy&gt;&lt;!--&lt;trustLevel name="Medium"  policyFile="web_mediumtrust.config"/&gt;--&gt;&lt;/securityPolicy&gt;</w:t>
-      </w:r>
-    </w:p>
-    <w:p>
-      <w:pPr>
-        <w:spacing w:after="0" w:line="420" w:lineRule="atLeast"/>
-        <w:textAlignment w:val="baseline"/>
-        <w:outlineLvl w:val="1"/>
-        <w:rPr>
-          <w:rFonts w:ascii="Helvetica" w:eastAsia="Times New Roman" w:hAnsi="Helvetica" w:cs="Helvetica"/>
-          <w:b/>
-          <w:bCs/>
-          <w:color w:val="444444"/>
-          <w:sz w:val="51"/>
-          <w:szCs w:val="51"/>
-        </w:rPr>
-      </w:pPr>
-      <w:r>
-        <w:rPr>
-          <w:rFonts w:ascii="Helvetica" w:eastAsia="Times New Roman" w:hAnsi="Helvetica" w:cs="Helvetica"/>
-          <w:b/>
-          <w:bCs/>
-          <w:color w:val="444444"/>
-          <w:sz w:val="51"/>
-          <w:szCs w:val="51"/>
-        </w:rPr>
-        <w:t>Update the </w:t>
-      </w:r>
-      <w:r>
-        <w:rPr>
-          <w:rFonts w:ascii="inherit" w:eastAsia="Times New Roman" w:hAnsi="inherit" w:cs="Helvetica"/>
-          <w:b/>
-          <w:bCs/>
-          <w:i/>
-          <w:iCs/>
-          <w:color w:val="444444"/>
-          <w:sz w:val="51"/>
-          <w:szCs w:val="51"/>
-          <w:bdr w:val="none" w:sz="0" w:space="0" w:color="auto" w:frame="1"/>
-        </w:rPr>
-        <w:t>web.config </w:t>
-      </w:r>
-      <w:r>
-        <w:rPr>
-          <w:rFonts w:ascii="Helvetica" w:eastAsia="Times New Roman" w:hAnsi="Helvetica" w:cs="Helvetica"/>
-          <w:b/>
-          <w:bCs/>
-          <w:color w:val="444444"/>
-          <w:sz w:val="51"/>
-          <w:szCs w:val="51"/>
-        </w:rPr>
-        <w:t>files under the Views folder</w:t>
-      </w:r>
-    </w:p>
-    <w:p>
-      <w:pPr>
-        <w:spacing w:after="0" w:line="450" w:lineRule="atLeast"/>
-        <w:textAlignment w:val="baseline"/>
-        <w:rPr>
-          <w:rFonts w:ascii="inherit" w:eastAsia="Times New Roman" w:hAnsi="inherit" w:cs="Helvetica"/>
-          <w:color w:val="333333"/>
-          <w:sz w:val="30"/>
-          <w:szCs w:val="30"/>
-        </w:rPr>
-      </w:pPr>
-      <w:r>
-        <w:rPr>
-          <w:rFonts w:ascii="inherit" w:eastAsia="Times New Roman" w:hAnsi="inherit" w:cs="Helvetica"/>
-          <w:color w:val="333333"/>
-          <w:sz w:val="30"/>
-          <w:szCs w:val="30"/>
-        </w:rPr>
-        <w:t>If your application is using areas, you will also need to update each </w:t>
-      </w:r>
-      <w:r>
-        <w:rPr>
-          <w:rFonts w:ascii="inherit" w:eastAsia="Times New Roman" w:hAnsi="inherit" w:cs="Helvetica"/>
-          <w:i/>
-          <w:iCs/>
-          <w:color w:val="333333"/>
-          <w:sz w:val="30"/>
-          <w:szCs w:val="30"/>
-          <w:bdr w:val="none" w:sz="0" w:space="0" w:color="auto" w:frame="1"/>
-        </w:rPr>
-        <w:t>web.config</w:t>
-      </w:r>
-      <w:r>
-        <w:rPr>
-          <w:rFonts w:ascii="inherit" w:eastAsia="Times New Roman" w:hAnsi="inherit" w:cs="Helvetica"/>
-          <w:color w:val="333333"/>
-          <w:sz w:val="30"/>
-          <w:szCs w:val="30"/>
-        </w:rPr>
-        <w:t> file in the </w:t>
-      </w:r>
-      <w:r>
-        <w:rPr>
-          <w:rFonts w:ascii="inherit" w:eastAsia="Times New Roman" w:hAnsi="inherit" w:cs="Helvetica"/>
-          <w:i/>
-          <w:iCs/>
-          <w:color w:val="333333"/>
-          <w:sz w:val="30"/>
-          <w:szCs w:val="30"/>
-          <w:bdr w:val="none" w:sz="0" w:space="0" w:color="auto" w:frame="1"/>
-        </w:rPr>
-        <w:t>Views</w:t>
-      </w:r>
-      <w:r>
-        <w:rPr>
-          <w:rFonts w:ascii="inherit" w:eastAsia="Times New Roman" w:hAnsi="inherit" w:cs="Helvetica"/>
-          <w:color w:val="333333"/>
-          <w:sz w:val="30"/>
-          <w:szCs w:val="30"/>
-        </w:rPr>
-        <w:t>sub-folder of each Area folder.</w:t>
-      </w:r>
-    </w:p>
-    <w:p>
-      <w:pPr>
-        <w:numPr>
-          <w:ilvl w:val="0"/>
-          <w:numId w:val="3"/>
-        </w:numPr>
-        <w:spacing w:after="0" w:line="450" w:lineRule="atLeast"/>
-        <w:ind w:left="-135"/>
-        <w:textAlignment w:val="baseline"/>
-        <w:rPr>
-          <w:rFonts w:ascii="inherit" w:eastAsia="Times New Roman" w:hAnsi="inherit" w:cs="Helvetica"/>
-          <w:color w:val="333333"/>
-          <w:sz w:val="30"/>
-          <w:szCs w:val="30"/>
-        </w:rPr>
-      </w:pPr>
-      <w:r>
-        <w:rPr>
-          <w:rFonts w:ascii="inherit" w:eastAsia="Times New Roman" w:hAnsi="inherit" w:cs="Helvetica"/>
-          <w:color w:val="333333"/>
-          <w:sz w:val="30"/>
-          <w:szCs w:val="30"/>
-        </w:rPr>
-        <w:t>Update all elements that contain “System.Web.Mvc” from version “4.0.0.0”  to  version“5.0.0.0”.</w:t>
-      </w:r>
-    </w:p>
-    <w:p>
-      <w:pPr>
-        <w:shd w:val="clear" w:color="auto" w:fill="FFFFFF"/>
-        <w:tabs>
-          <w:tab w:val="left" w:pos="916"/>
-          <w:tab w:val="left" w:pos="1832"/>
-          <w:tab w:val="left" w:pos="2748"/>
-          <w:tab w:val="left" w:pos="3664"/>
-          <w:tab w:val="left" w:pos="4580"/>
-          <w:tab w:val="left" w:pos="5496"/>
-          <w:tab w:val="left" w:pos="6412"/>
-          <w:tab w:val="left" w:pos="7328"/>
-          <w:tab w:val="left" w:pos="8244"/>
-          <w:tab w:val="left" w:pos="9160"/>
-          <w:tab w:val="left" w:pos="10076"/>
-          <w:tab w:val="left" w:pos="10992"/>
-          <w:tab w:val="left" w:pos="11908"/>
-          <w:tab w:val="left" w:pos="12824"/>
-          <w:tab w:val="left" w:pos="13740"/>
-          <w:tab w:val="left" w:pos="14656"/>
-        </w:tabs>
-        <w:spacing w:after="0" w:line="420" w:lineRule="atLeast"/>
-        <w:ind w:left="-135"/>
-        <w:textAlignment w:val="baseline"/>
-        <w:rPr>
-          <w:rFonts w:ascii="Droid Sans Mono" w:eastAsia="Times New Roman" w:hAnsi="Droid Sans Mono" w:cs="Courier New"/>
-          <w:color w:val="333333"/>
-          <w:sz w:val="26"/>
-          <w:szCs w:val="26"/>
-        </w:rPr>
-      </w:pPr>
-      <w:r>
-        <w:rPr>
-          <w:rFonts w:ascii="Droid Sans Mono" w:eastAsia="Times New Roman" w:hAnsi="Droid Sans Mono" w:cs="Courier New"/>
-          <w:color w:val="333333"/>
-          <w:sz w:val="26"/>
-          <w:szCs w:val="26"/>
-        </w:rPr>
-        <w:t>&lt;system.web.webPages.razor&gt;&lt;hostfactoryType"System.Web.Mvc.MvcWebRazorHostFactory, System.Web.Mvc, Version=5.0.0.0, Culture=neutral, PublicKeyToken=31BF3856AD364E35"/&gt;&lt;pagespageBaseType"System.Web.Mvc.WebViewPage"&lt;namespaces&gt;&lt;addnamespace"System.Web.Mvc"/&gt;&lt;!--Elements removed for Clarity.--&gt;&lt;/namespaces&gt;&lt;/pages&gt;&lt;/system.web.webPages.razor&gt;</w:t>
-      </w:r>
-    </w:p>
-    <w:p>
-      <w:pPr>
-        <w:shd w:val="clear" w:color="auto" w:fill="FFFFFF"/>
-        <w:tabs>
-          <w:tab w:val="left" w:pos="916"/>
-          <w:tab w:val="left" w:pos="1832"/>
-          <w:tab w:val="left" w:pos="2748"/>
-          <w:tab w:val="left" w:pos="3664"/>
-          <w:tab w:val="left" w:pos="4580"/>
-          <w:tab w:val="left" w:pos="5496"/>
-          <w:tab w:val="left" w:pos="6412"/>
-          <w:tab w:val="left" w:pos="7328"/>
-          <w:tab w:val="left" w:pos="8244"/>
-          <w:tab w:val="left" w:pos="9160"/>
-          <w:tab w:val="left" w:pos="10076"/>
-          <w:tab w:val="left" w:pos="10992"/>
-          <w:tab w:val="left" w:pos="11908"/>
-          <w:tab w:val="left" w:pos="12824"/>
-          <w:tab w:val="left" w:pos="13740"/>
-          <w:tab w:val="left" w:pos="14656"/>
-        </w:tabs>
-        <w:spacing w:after="0" w:line="420" w:lineRule="atLeast"/>
-        <w:ind w:left="-135"/>
-        <w:textAlignment w:val="baseline"/>
-        <w:rPr>
-          <w:rFonts w:ascii="Droid Sans Mono" w:eastAsia="Times New Roman" w:hAnsi="Droid Sans Mono" w:cs="Courier New"/>
-          <w:color w:val="333333"/>
-          <w:sz w:val="26"/>
-          <w:szCs w:val="26"/>
-        </w:rPr>
-      </w:pPr>
-      <w:r>
-        <w:rPr>
-          <w:rFonts w:ascii="Droid Sans Mono" w:eastAsia="Times New Roman" w:hAnsi="Droid Sans Mono" w:cs="Courier New"/>
-          <w:color w:val="333333"/>
-          <w:sz w:val="26"/>
-          <w:szCs w:val="26"/>
-        </w:rPr>
-        <w:t>--&gt;pages</w:t>
-      </w:r>
-    </w:p>
-    <w:p>
-      <w:pPr>
-        <w:shd w:val="clear" w:color="auto" w:fill="FFFFFF"/>
-        <w:tabs>
-          <w:tab w:val="left" w:pos="916"/>
-          <w:tab w:val="left" w:pos="1832"/>
-          <w:tab w:val="left" w:pos="2748"/>
-          <w:tab w:val="left" w:pos="3664"/>
-          <w:tab w:val="left" w:pos="4580"/>
-          <w:tab w:val="left" w:pos="5496"/>
-          <w:tab w:val="left" w:pos="6412"/>
-          <w:tab w:val="left" w:pos="7328"/>
-          <w:tab w:val="left" w:pos="8244"/>
-          <w:tab w:val="left" w:pos="9160"/>
-          <w:tab w:val="left" w:pos="10076"/>
-          <w:tab w:val="left" w:pos="10992"/>
-          <w:tab w:val="left" w:pos="11908"/>
-          <w:tab w:val="left" w:pos="12824"/>
-          <w:tab w:val="left" w:pos="13740"/>
-          <w:tab w:val="left" w:pos="14656"/>
-        </w:tabs>
-        <w:spacing w:after="0" w:line="420" w:lineRule="atLeast"/>
-        <w:ind w:left="-135"/>
-        <w:textAlignment w:val="baseline"/>
-        <w:rPr>
-          <w:rFonts w:ascii="Droid Sans Mono" w:eastAsia="Times New Roman" w:hAnsi="Droid Sans Mono" w:cs="Courier New"/>
-          <w:color w:val="333333"/>
-          <w:sz w:val="26"/>
-          <w:szCs w:val="26"/>
-        </w:rPr>
-      </w:pPr>
-      <w:r>
-        <w:rPr>
-          <w:rFonts w:ascii="Droid Sans Mono" w:eastAsia="Times New Roman" w:hAnsi="Droid Sans Mono" w:cs="Courier New"/>
-          <w:color w:val="333333"/>
-          <w:sz w:val="26"/>
-          <w:szCs w:val="26"/>
-        </w:rPr>
-        <w:t>      validateRequest"false"</w:t>
-      </w:r>
-    </w:p>
-    <w:p>
-      <w:pPr>
-        <w:shd w:val="clear" w:color="auto" w:fill="FFFFFF"/>
-        <w:tabs>
-          <w:tab w:val="left" w:pos="916"/>
-          <w:tab w:val="left" w:pos="1832"/>
-          <w:tab w:val="left" w:pos="2748"/>
-          <w:tab w:val="left" w:pos="3664"/>
-          <w:tab w:val="left" w:pos="4580"/>
-          <w:tab w:val="left" w:pos="5496"/>
-          <w:tab w:val="left" w:pos="6412"/>
-          <w:tab w:val="left" w:pos="7328"/>
-          <w:tab w:val="left" w:pos="8244"/>
-          <w:tab w:val="left" w:pos="9160"/>
-          <w:tab w:val="left" w:pos="10076"/>
-          <w:tab w:val="left" w:pos="10992"/>
-          <w:tab w:val="left" w:pos="11908"/>
-          <w:tab w:val="left" w:pos="12824"/>
-          <w:tab w:val="left" w:pos="13740"/>
-          <w:tab w:val="left" w:pos="14656"/>
-        </w:tabs>
-        <w:spacing w:after="0" w:line="420" w:lineRule="atLeast"/>
-        <w:ind w:left="-135"/>
-        <w:textAlignment w:val="baseline"/>
-        <w:rPr>
-          <w:rFonts w:ascii="Droid Sans Mono" w:eastAsia="Times New Roman" w:hAnsi="Droid Sans Mono" w:cs="Courier New"/>
-          <w:color w:val="333333"/>
-          <w:sz w:val="26"/>
-          <w:szCs w:val="26"/>
-        </w:rPr>
-      </w:pPr>
-      <w:r>
-        <w:rPr>
-          <w:rFonts w:ascii="Droid Sans Mono" w:eastAsia="Times New Roman" w:hAnsi="Droid Sans Mono" w:cs="Courier New"/>
-          <w:color w:val="333333"/>
-          <w:sz w:val="26"/>
-          <w:szCs w:val="26"/>
-        </w:rPr>
-        <w:t>      pageParserFilterType"System.Web.Mvc.ViewTypeParserFilter, System.Web.Mvc, Version=5.0.0.0, Culture=neutral, PublicKeyToken=31BF3856AD364E35"</w:t>
-      </w:r>
-    </w:p>
-    <w:p>
-      <w:pPr>
-        <w:shd w:val="clear" w:color="auto" w:fill="FFFFFF"/>
-        <w:tabs>
-          <w:tab w:val="left" w:pos="916"/>
-          <w:tab w:val="left" w:pos="1832"/>
-          <w:tab w:val="left" w:pos="2748"/>
-          <w:tab w:val="left" w:pos="3664"/>
-          <w:tab w:val="left" w:pos="4580"/>
-          <w:tab w:val="left" w:pos="5496"/>
-          <w:tab w:val="left" w:pos="6412"/>
-          <w:tab w:val="left" w:pos="7328"/>
-          <w:tab w:val="left" w:pos="8244"/>
-          <w:tab w:val="left" w:pos="9160"/>
-          <w:tab w:val="left" w:pos="10076"/>
-          <w:tab w:val="left" w:pos="10992"/>
-          <w:tab w:val="left" w:pos="11908"/>
-          <w:tab w:val="left" w:pos="12824"/>
-          <w:tab w:val="left" w:pos="13740"/>
-          <w:tab w:val="left" w:pos="14656"/>
-        </w:tabs>
-        <w:spacing w:after="0" w:line="420" w:lineRule="atLeast"/>
-        <w:ind w:left="-135"/>
-        <w:textAlignment w:val="baseline"/>
-        <w:rPr>
-          <w:rFonts w:ascii="Droid Sans Mono" w:eastAsia="Times New Roman" w:hAnsi="Droid Sans Mono" w:cs="Courier New"/>
-          <w:color w:val="333333"/>
-          <w:sz w:val="26"/>
-          <w:szCs w:val="26"/>
-        </w:rPr>
-      </w:pPr>
-      <w:r>
-        <w:rPr>
-          <w:rFonts w:ascii="Droid Sans Mono" w:eastAsia="Times New Roman" w:hAnsi="Droid Sans Mono" w:cs="Courier New"/>
-          <w:color w:val="333333"/>
-          <w:sz w:val="26"/>
-          <w:szCs w:val="26"/>
-        </w:rPr>
-        <w:t>      pageBaseType"System.Web.Mvc.ViewPage, System.Web.Mvc, Version=5.0.0.0, Culture=neutral, PublicKeyToken=31BF3856AD364E35"</w:t>
-      </w:r>
-    </w:p>
-    <w:p>
-      <w:pPr>
-        <w:shd w:val="clear" w:color="auto" w:fill="FFFFFF"/>
-        <w:tabs>
-          <w:tab w:val="left" w:pos="916"/>
-          <w:tab w:val="left" w:pos="1832"/>
-          <w:tab w:val="left" w:pos="2748"/>
-          <w:tab w:val="left" w:pos="3664"/>
-          <w:tab w:val="left" w:pos="4580"/>
-          <w:tab w:val="left" w:pos="5496"/>
-          <w:tab w:val="left" w:pos="6412"/>
-          <w:tab w:val="left" w:pos="7328"/>
-          <w:tab w:val="left" w:pos="8244"/>
-          <w:tab w:val="left" w:pos="9160"/>
-          <w:tab w:val="left" w:pos="10076"/>
-          <w:tab w:val="left" w:pos="10992"/>
-          <w:tab w:val="left" w:pos="11908"/>
-          <w:tab w:val="left" w:pos="12824"/>
-          <w:tab w:val="left" w:pos="13740"/>
-          <w:tab w:val="left" w:pos="14656"/>
-        </w:tabs>
-        <w:spacing w:after="0" w:line="420" w:lineRule="atLeast"/>
-        <w:ind w:left="-135"/>
-        <w:textAlignment w:val="baseline"/>
-        <w:rPr>
-          <w:rFonts w:ascii="Droid Sans Mono" w:eastAsia="Times New Roman" w:hAnsi="Droid Sans Mono" w:cs="Courier New"/>
-          <w:color w:val="333333"/>
-          <w:sz w:val="26"/>
-          <w:szCs w:val="26"/>
-        </w:rPr>
-      </w:pPr>
-      <w:r>
-        <w:rPr>
-          <w:rFonts w:ascii="Droid Sans Mono" w:eastAsia="Times New Roman" w:hAnsi="Droid Sans Mono" w:cs="Courier New"/>
-          <w:color w:val="333333"/>
-          <w:sz w:val="26"/>
-          <w:szCs w:val="26"/>
-        </w:rPr>
-        <w:t>      userControlBaseType"System.Web.Mvc.ViewUserControl, System.Web.Mvc, Version=5.0.0.0, Culture=neutral, PublicKeyToken=31BF3856AD364E35"&lt;controls&gt;add assembly"System.Web.Mvc, Version=5.0.0.0, Culture=neutral, PublicKeyToken=31BF3856AD364E35"namespace"System.Web.Mvc" tagPrefix"mvc"/&gt;&lt;/controls&lt;/pages&lt;/system</w:t>
-      </w:r>
-    </w:p>
-    <w:p>
-      <w:pPr>
-        <w:numPr>
-          <w:ilvl w:val="0"/>
-          <w:numId w:val="3"/>
-        </w:numPr>
-        <w:spacing w:after="0" w:line="450" w:lineRule="atLeast"/>
-        <w:ind w:left="-135"/>
-        <w:textAlignment w:val="baseline"/>
-        <w:rPr>
-          <w:rFonts w:ascii="inherit" w:eastAsia="Times New Roman" w:hAnsi="inherit" w:cs="Helvetica"/>
-          <w:color w:val="333333"/>
-          <w:sz w:val="30"/>
-          <w:szCs w:val="30"/>
-        </w:rPr>
-      </w:pPr>
-      <w:r>
-        <w:rPr>
-          <w:rFonts w:ascii="inherit" w:eastAsia="Times New Roman" w:hAnsi="inherit" w:cs="Helvetica"/>
-          <w:color w:val="333333"/>
-          <w:sz w:val="30"/>
-          <w:szCs w:val="30"/>
-        </w:rPr>
-        <w:lastRenderedPageBreak/>
-        <w:t>Update all elements that contain “System.Web.WebPages.Razor”  from  version “2.0.0.0”  to  version“3.0.0.0”. If this section contains “System.Web.WebPages”,  update those elements from  version “2.0.0.0” to  version“3.0.0.0”</w:t>
-      </w:r>
-    </w:p>
-    <w:p>
-      <w:pPr>
-        <w:shd w:val="clear" w:color="auto" w:fill="FFFFFF"/>
-        <w:tabs>
-          <w:tab w:val="left" w:pos="916"/>
-          <w:tab w:val="left" w:pos="1832"/>
-          <w:tab w:val="left" w:pos="2748"/>
-          <w:tab w:val="left" w:pos="3664"/>
-          <w:tab w:val="left" w:pos="4580"/>
-          <w:tab w:val="left" w:pos="5496"/>
-          <w:tab w:val="left" w:pos="6412"/>
-          <w:tab w:val="left" w:pos="7328"/>
-          <w:tab w:val="left" w:pos="8244"/>
-          <w:tab w:val="left" w:pos="9160"/>
-          <w:tab w:val="left" w:pos="10076"/>
-          <w:tab w:val="left" w:pos="10992"/>
-          <w:tab w:val="left" w:pos="11908"/>
-          <w:tab w:val="left" w:pos="12824"/>
-          <w:tab w:val="left" w:pos="13740"/>
-          <w:tab w:val="left" w:pos="14656"/>
-        </w:tabs>
-        <w:spacing w:after="0" w:line="420" w:lineRule="atLeast"/>
-        <w:ind w:left="-135"/>
-        <w:textAlignment w:val="baseline"/>
-        <w:rPr>
-          <w:rFonts w:ascii="Droid Sans Mono" w:eastAsia="Times New Roman" w:hAnsi="Droid Sans Mono" w:cs="Courier New"/>
-          <w:color w:val="333333"/>
-          <w:sz w:val="26"/>
-          <w:szCs w:val="26"/>
-        </w:rPr>
-      </w:pPr>
-      <w:r>
-        <w:rPr>
-          <w:rFonts w:ascii="Droid Sans Mono" w:eastAsia="Times New Roman" w:hAnsi="Droid Sans Mono" w:cs="Courier New"/>
-          <w:color w:val="333333"/>
-          <w:sz w:val="26"/>
-          <w:szCs w:val="26"/>
-        </w:rPr>
-        <w:t>&lt;configuration&gt;&lt;configSections&gt;&lt;sectionGroup"system.web.webPages.razor""System.Web.WebPages.Razor.Configuration.RazorWebSectionGroup, System.Web.WebPages.Razor, Version=3.0.0.0, Culture=neutral, PublicKeyToken=31BF3856AD364E35"&lt;section"host""System.Web.WebPages.Razor.Configuration.HostSection, System.Web.WebPages.Razor, Version=3.0.0.0, Culture=neutral, PublicKeyToken=31BF3856AD364E35"requirePermission"false"/&gt;&lt;section"pages""System.Web.WebPages.Razor.Configuration.RazorPagesSection, System.Web.WebPages.Razor, Version=3.0.0.0, Culture=neutral, PublicKeyToken=31BF3856AD364E35"requirePermission"false"/&gt;&lt;/sectionGroup&gt;&lt;/configSections&gt;</w:t>
-      </w:r>
-    </w:p>
-    <w:p>
-      <w:pPr>
-        <w:numPr>
-          <w:ilvl w:val="0"/>
-          <w:numId w:val="3"/>
-        </w:numPr>
-        <w:spacing w:after="0" w:line="450" w:lineRule="atLeast"/>
-        <w:ind w:left="-135"/>
-        <w:textAlignment w:val="baseline"/>
-        <w:rPr>
-          <w:rFonts w:ascii="inherit" w:eastAsia="Times New Roman" w:hAnsi="inherit" w:cs="Helvetica"/>
-          <w:color w:val="333333"/>
-          <w:sz w:val="30"/>
-          <w:szCs w:val="30"/>
-        </w:rPr>
-      </w:pPr>
-      <w:r>
-        <w:rPr>
-          <w:rFonts w:ascii="inherit" w:eastAsia="Times New Roman" w:hAnsi="inherit" w:cs="Helvetica"/>
-          <w:color w:val="333333"/>
-          <w:sz w:val="30"/>
-          <w:szCs w:val="30"/>
-        </w:rPr>
-        <w:t>If you removed the </w:t>
-      </w:r>
-      <w:r>
-        <w:rPr>
-          <w:rFonts w:ascii="Droid Sans Mono" w:eastAsia="Times New Roman" w:hAnsi="Droid Sans Mono" w:cs="Courier New"/>
-          <w:color w:val="333333"/>
-          <w:sz w:val="26"/>
-          <w:szCs w:val="26"/>
-          <w:bdr w:val="none" w:sz="0" w:space="0" w:color="auto" w:frame="1"/>
-        </w:rPr>
-        <w:t>Microsoft-Web-Helpers</w:t>
-      </w:r>
-      <w:r>
-        <w:rPr>
-          <w:rFonts w:ascii="inherit" w:eastAsia="Times New Roman" w:hAnsi="inherit" w:cs="Helvetica"/>
-          <w:color w:val="333333"/>
-          <w:sz w:val="30"/>
-          <w:szCs w:val="30"/>
-        </w:rPr>
-        <w:t> NuGet package in a  previous step, install</w:t>
-      </w:r>
-      <w:r>
-        <w:rPr>
-          <w:rFonts w:ascii="Droid Sans Mono" w:eastAsia="Times New Roman" w:hAnsi="Droid Sans Mono" w:cs="Courier New"/>
-          <w:color w:val="333333"/>
-          <w:sz w:val="26"/>
-          <w:szCs w:val="26"/>
-          <w:bdr w:val="none" w:sz="0" w:space="0" w:color="auto" w:frame="1"/>
-        </w:rPr>
-        <w:t>Microsoft.AspNet.WebHelpers</w:t>
-      </w:r>
-      <w:r>
-        <w:rPr>
-          <w:rFonts w:ascii="inherit" w:eastAsia="Times New Roman" w:hAnsi="inherit" w:cs="Helvetica"/>
-          <w:color w:val="333333"/>
-          <w:sz w:val="30"/>
-          <w:szCs w:val="30"/>
-        </w:rPr>
-        <w:t>  with  the following command in the PMC:</w:t>
-      </w:r>
-      <w:r>
-        <w:rPr>
-          <w:rFonts w:ascii="inherit" w:eastAsia="Times New Roman" w:hAnsi="inherit" w:cs="Helvetica"/>
-          <w:color w:val="333333"/>
-          <w:sz w:val="30"/>
-          <w:szCs w:val="30"/>
-        </w:rPr>
-        <w:br/>
-      </w:r>
-      <w:r>
-        <w:rPr>
-          <w:rFonts w:ascii="Droid Sans Mono" w:eastAsia="Times New Roman" w:hAnsi="Droid Sans Mono" w:cs="Courier New"/>
-          <w:color w:val="333333"/>
-          <w:sz w:val="26"/>
-          <w:szCs w:val="26"/>
-          <w:bdr w:val="none" w:sz="0" w:space="0" w:color="auto" w:frame="1"/>
-        </w:rPr>
-        <w:t>Install-Package -Id  Microsoft.AspNet.WebHelpers</w:t>
-      </w:r>
-    </w:p>
-    <w:p>
-      <w:pPr>
-        <w:numPr>
-          <w:ilvl w:val="0"/>
-          <w:numId w:val="3"/>
-        </w:numPr>
-        <w:spacing w:after="0" w:line="450" w:lineRule="atLeast"/>
-        <w:ind w:left="-135"/>
-        <w:textAlignment w:val="baseline"/>
-        <w:rPr>
-          <w:rFonts w:ascii="inherit" w:eastAsia="Times New Roman" w:hAnsi="inherit" w:cs="Helvetica"/>
-          <w:color w:val="333333"/>
-          <w:sz w:val="30"/>
-          <w:szCs w:val="30"/>
-        </w:rPr>
-      </w:pPr>
-      <w:r>
-        <w:rPr>
-          <w:rFonts w:ascii="inherit" w:eastAsia="Times New Roman" w:hAnsi="inherit" w:cs="Helvetica"/>
-          <w:color w:val="333333"/>
-          <w:sz w:val="30"/>
-          <w:szCs w:val="30"/>
-        </w:rPr>
-        <w:t>If your app uses the  </w:t>
-      </w:r>
-      <w:hyperlink r:id="rId10" w:tgtFrame="_blank" w:history="1">
-        <w:r>
-          <w:rPr>
-            <w:rFonts w:ascii="inherit" w:eastAsia="Times New Roman" w:hAnsi="inherit" w:cs="Helvetica"/>
-            <w:color w:val="333333"/>
-            <w:sz w:val="30"/>
-            <w:szCs w:val="30"/>
-            <w:u w:val="single"/>
-            <w:bdr w:val="none" w:sz="0" w:space="0" w:color="auto" w:frame="1"/>
-          </w:rPr>
-          <w:t>User.IsInRole()</w:t>
-        </w:r>
-      </w:hyperlink>
-      <w:r>
-        <w:rPr>
-          <w:rFonts w:ascii="inherit" w:eastAsia="Times New Roman" w:hAnsi="inherit" w:cs="Helvetica"/>
-          <w:color w:val="333333"/>
-          <w:sz w:val="30"/>
-          <w:szCs w:val="30"/>
-        </w:rPr>
-        <w:t> method, add the following to the </w:t>
-      </w:r>
-      <w:r>
-        <w:rPr>
-          <w:rFonts w:ascii="inherit" w:eastAsia="Times New Roman" w:hAnsi="inherit" w:cs="Helvetica"/>
-          <w:i/>
-          <w:iCs/>
-          <w:color w:val="333333"/>
-          <w:sz w:val="30"/>
-          <w:szCs w:val="30"/>
-          <w:bdr w:val="none" w:sz="0" w:space="0" w:color="auto" w:frame="1"/>
-        </w:rPr>
-        <w:t>Web.config</w:t>
-      </w:r>
-      <w:r>
-        <w:rPr>
-          <w:rFonts w:ascii="inherit" w:eastAsia="Times New Roman" w:hAnsi="inherit" w:cs="Helvetica"/>
-          <w:color w:val="333333"/>
-          <w:sz w:val="30"/>
-          <w:szCs w:val="30"/>
-        </w:rPr>
-        <w:t> file.</w:t>
-      </w:r>
-    </w:p>
-    <w:p>
-      <w:pPr>
-        <w:shd w:val="clear" w:color="auto" w:fill="FFFFFF"/>
-        <w:tabs>
-          <w:tab w:val="left" w:pos="916"/>
-          <w:tab w:val="left" w:pos="1832"/>
-          <w:tab w:val="left" w:pos="2748"/>
-          <w:tab w:val="left" w:pos="3664"/>
-          <w:tab w:val="left" w:pos="4580"/>
-          <w:tab w:val="left" w:pos="5496"/>
-          <w:tab w:val="left" w:pos="6412"/>
-          <w:tab w:val="left" w:pos="7328"/>
-          <w:tab w:val="left" w:pos="8244"/>
-          <w:tab w:val="left" w:pos="9160"/>
-          <w:tab w:val="left" w:pos="10076"/>
-          <w:tab w:val="left" w:pos="10992"/>
-          <w:tab w:val="left" w:pos="11908"/>
-          <w:tab w:val="left" w:pos="12824"/>
-          <w:tab w:val="left" w:pos="13740"/>
-          <w:tab w:val="left" w:pos="14656"/>
-        </w:tabs>
-        <w:spacing w:after="0" w:line="420" w:lineRule="atLeast"/>
-        <w:ind w:left="-135"/>
-        <w:textAlignment w:val="baseline"/>
-        <w:rPr>
-          <w:rFonts w:ascii="Droid Sans Mono" w:eastAsia="Times New Roman" w:hAnsi="Droid Sans Mono" w:cs="Courier New"/>
-          <w:color w:val="333333"/>
-          <w:sz w:val="26"/>
-          <w:szCs w:val="26"/>
-        </w:rPr>
-      </w:pPr>
-      <w:r>
-        <w:rPr>
-          <w:rFonts w:ascii="Droid Sans Mono" w:eastAsia="Times New Roman" w:hAnsi="Droid Sans Mono" w:cs="Courier New"/>
-          <w:color w:val="333333"/>
-          <w:sz w:val="26"/>
-          <w:szCs w:val="26"/>
-        </w:rPr>
         <w:t>&lt;system.webServer&gt;&lt;modules&gt;&lt;remove"RoleManager"/&gt;&lt;/modules&gt;&lt;/system.webServer&gt;</w:t>
       </w:r>
     </w:p>
@@ -4499,8 +5266,47 @@
           <w:sz w:val="30"/>
           <w:szCs w:val="30"/>
         </w:rPr>
-        <w:lastRenderedPageBreak/>
-        <w:t>Right-click the project  and select Edit ProjectName.csproj.</w:t>
+        <w:t>Right-click the project</w:t>
+      </w:r>
+      <w:proofErr w:type="gramStart"/>
+      <w:r>
+        <w:rPr>
+          <w:rFonts w:ascii="inherit" w:eastAsia="Times New Roman" w:hAnsi="inherit" w:cs="Helvetica"/>
+          <w:color w:val="333333"/>
+          <w:sz w:val="30"/>
+          <w:szCs w:val="30"/>
+        </w:rPr>
+        <w:t>  and</w:t>
+      </w:r>
+      <w:proofErr w:type="gramEnd"/>
+      <w:r>
+        <w:rPr>
+          <w:rFonts w:ascii="inherit" w:eastAsia="Times New Roman" w:hAnsi="inherit" w:cs="Helvetica"/>
+          <w:color w:val="333333"/>
+          <w:sz w:val="30"/>
+          <w:szCs w:val="30"/>
+        </w:rPr>
+        <w:t xml:space="preserve"> select Edit </w:t>
+      </w:r>
+      <w:proofErr w:type="spellStart"/>
+      <w:r>
+        <w:rPr>
+          <w:rFonts w:ascii="inherit" w:eastAsia="Times New Roman" w:hAnsi="inherit" w:cs="Helvetica"/>
+          <w:color w:val="333333"/>
+          <w:sz w:val="30"/>
+          <w:szCs w:val="30"/>
+        </w:rPr>
+        <w:t>ProjectName.csproj</w:t>
+      </w:r>
+      <w:proofErr w:type="spellEnd"/>
+      <w:r>
+        <w:rPr>
+          <w:rFonts w:ascii="inherit" w:eastAsia="Times New Roman" w:hAnsi="inherit" w:cs="Helvetica"/>
+          <w:color w:val="333333"/>
+          <w:sz w:val="30"/>
+          <w:szCs w:val="30"/>
+        </w:rPr>
+        <w:t>.</w:t>
       </w:r>
     </w:p>
     <w:p>
@@ -4528,6 +5334,7 @@
         </w:rPr>
         <w:t> Locate the </w:t>
       </w:r>
+      <w:proofErr w:type="spellStart"/>
       <w:r>
         <w:rPr>
           <w:rFonts w:ascii="Droid Sans Mono" w:eastAsia="Times New Roman" w:hAnsi="Droid Sans Mono" w:cs="Courier New"/>
@@ -4536,16 +5343,47 @@
           <w:szCs w:val="26"/>
           <w:bdr w:val="none" w:sz="0" w:space="0" w:color="auto" w:frame="1"/>
         </w:rPr>
-        <w:t>ProjectTypeGuids </w:t>
-      </w:r>
-      <w:r>
-        <w:rPr>
-          <w:rFonts w:ascii="inherit" w:eastAsia="Times New Roman" w:hAnsi="inherit" w:cs="Helvetica"/>
-          <w:color w:val="333333"/>
-          <w:sz w:val="30"/>
-          <w:szCs w:val="30"/>
-        </w:rPr>
-        <w:t>element and then remove  the MVC 4 project GUID, </w:t>
+        <w:t>ProjectTypeGuids</w:t>
+      </w:r>
+      <w:proofErr w:type="spellEnd"/>
+      <w:r>
+        <w:rPr>
+          <w:rFonts w:ascii="Droid Sans Mono" w:eastAsia="Times New Roman" w:hAnsi="Droid Sans Mono" w:cs="Courier New"/>
+          <w:color w:val="333333"/>
+          <w:sz w:val="26"/>
+          <w:szCs w:val="26"/>
+          <w:bdr w:val="none" w:sz="0" w:space="0" w:color="auto" w:frame="1"/>
+        </w:rPr>
+        <w:t> </w:t>
+      </w:r>
+      <w:r>
+        <w:rPr>
+          <w:rFonts w:ascii="inherit" w:eastAsia="Times New Roman" w:hAnsi="inherit" w:cs="Helvetica"/>
+          <w:color w:val="333333"/>
+          <w:sz w:val="30"/>
+          <w:szCs w:val="30"/>
+        </w:rPr>
+        <w:t>element and then remove</w:t>
+      </w:r>
+      <w:proofErr w:type="gramStart"/>
+      <w:r>
+        <w:rPr>
+          <w:rFonts w:ascii="inherit" w:eastAsia="Times New Roman" w:hAnsi="inherit" w:cs="Helvetica"/>
+          <w:color w:val="333333"/>
+          <w:sz w:val="30"/>
+          <w:szCs w:val="30"/>
+        </w:rPr>
+        <w:t>  the</w:t>
+      </w:r>
+      <w:proofErr w:type="gramEnd"/>
+      <w:r>
+        <w:rPr>
+          <w:rFonts w:ascii="inherit" w:eastAsia="Times New Roman" w:hAnsi="inherit" w:cs="Helvetica"/>
+          <w:color w:val="333333"/>
+          <w:sz w:val="30"/>
+          <w:szCs w:val="30"/>
+        </w:rPr>
+        <w:t xml:space="preserve"> MVC 4 project GUID, </w:t>
       </w:r>
       <w:r>
         <w:rPr>
@@ -4616,6 +5454,7 @@
           <w:sz w:val="30"/>
           <w:szCs w:val="30"/>
         </w:rPr>
+        <w:lastRenderedPageBreak/>
         <w:t>Right-click the project and select </w:t>
       </w:r>
       <w:r>
@@ -4765,7 +5604,7 @@
           </mc:Choice>
           <mc:Fallback>
             <w:pict>
-              <v:rect w14:anchorId="7CA7B825" id="Rectangle 1" o:spid="_x0000_s1026" alt="Rick Anderson" style="width:24pt;height:24pt;visibility:visible;mso-wrap-style:square;mso-left-percent:-10001;mso-top-percent:-10001;mso-position-horizontal:absolute;mso-position-horizontal-relative:char;mso-position-vertical:absolute;mso-position-vertical-relative:line;mso-left-percent:-10001;mso-top-percent:-10001;v-text-anchor:top" o:gfxdata="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" filled="f" stroked="f">
+              <v:rect w14:anchorId="188129EF" id="Rectangle 1" o:spid="_x0000_s1026" alt="Rick Anderson" style="width:24pt;height:24pt;visibility:visible;mso-wrap-style:square;mso-left-percent:-10001;mso-top-percent:-10001;mso-position-horizontal:absolute;mso-position-horizontal-relative:char;mso-position-vertical:absolute;mso-position-vertical-relative:line;mso-left-percent:-10001;mso-top-percent:-10001;v-text-anchor:top" o:gfxdata="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" filled="f" stroked="f">
                 <o:lock v:ext="edit" aspectratio="t"/>
                 <w10:anchorlock/>
               </v:rect>
@@ -4804,7 +5643,27 @@
           <w:sz w:val="30"/>
           <w:szCs w:val="30"/>
         </w:rPr>
-        <w:t> – Rick Anderson works as a programmer writer for Microsoft, focusing on ASP.NET MVC, Windows Azure and Entity Framework. You can follow him on twitter via @RickAndMSFT.</w:t>
+        <w:t> – Rick Anderson works as a programmer writer for Microsoft, focusing on ASP.NET MVC, Windows Azure and Entity Framework. You can follow him on twitter via @</w:t>
+      </w:r>
+      <w:proofErr w:type="spellStart"/>
+      <w:r>
+        <w:rPr>
+          <w:rFonts w:ascii="inherit" w:eastAsia="Times New Roman" w:hAnsi="inherit" w:cs="Helvetica"/>
+          <w:color w:val="333333"/>
+          <w:sz w:val="30"/>
+          <w:szCs w:val="30"/>
+        </w:rPr>
+        <w:t>RickAndMSFT</w:t>
+      </w:r>
+      <w:proofErr w:type="spellEnd"/>
+      <w:r>
+        <w:rPr>
+          <w:rFonts w:ascii="inherit" w:eastAsia="Times New Roman" w:hAnsi="inherit" w:cs="Helvetica"/>
+          <w:color w:val="333333"/>
+          <w:sz w:val="30"/>
+          <w:szCs w:val="30"/>
+        </w:rPr>
+        <w:t>.</w:t>
       </w:r>
     </w:p>
     <w:p/>

</xml_diff>